<commit_message>
More constraint info and cleared up documentation
</commit_message>
<xml_diff>
--- a/Constraints.docx
+++ b/Constraints.docx
@@ -4,7 +4,18 @@
   <w:body>
     <w:p>
       <w:r>
-        <w:t>Our constraint is that we want the end effector to move linear from (2,-1) to (2,1) over the time period 0 to T. We’ll have N</w:t>
+        <w:t>Our constraint is that we want the end effector to move linear from (</w:t>
+      </w:r>
+      <w:proofErr w:type="gramStart"/>
+      <w:r>
+        <w:t>1</w:t>
+      </w:r>
+      <w:r>
+        <w:t>,-</w:t>
+      </w:r>
+      <w:proofErr w:type="gramEnd"/>
+      <w:r>
+        <w:t>1) to (2,1) over the time period 0 to T. We’ll have N</w:t>
       </w:r>
       <w:r>
         <w:t>-1</w:t>
@@ -19,7 +30,15 @@
         <w:t>1</w:t>
       </w:r>
       <w:r>
-        <w:t xml:space="preserve"> is the starting point, n=N is the end point. </w:t>
+        <w:t xml:space="preserve"> is the starting point, n=N is the </w:t>
+      </w:r>
+      <w:proofErr w:type="gramStart"/>
+      <w:r>
+        <w:t>end point</w:t>
+      </w:r>
+      <w:proofErr w:type="gramEnd"/>
+      <w:r>
+        <w:t xml:space="preserve">. </w:t>
       </w:r>
     </w:p>
     <w:p/>
@@ -168,7 +187,7 @@
                       <w:rPr>
                         <w:rFonts w:ascii="Cambria Math" w:eastAsiaTheme="minorEastAsia" w:hAnsi="Cambria Math"/>
                       </w:rPr>
-                      <m:t>q</m:t>
+                      <m:t>x</m:t>
                     </m:r>
                   </m:e>
                   <m:sub>
@@ -200,7 +219,7 @@
                       <w:rPr>
                         <w:rFonts w:ascii="Cambria Math" w:eastAsiaTheme="minorEastAsia" w:hAnsi="Cambria Math"/>
                       </w:rPr>
-                      <m:t>q</m:t>
+                      <m:t>x</m:t>
                     </m:r>
                   </m:e>
                   <m:sub>
@@ -386,100 +405,6 @@
             </m:r>
           </m:sub>
         </m:sSub>
-      </m:oMath>
-    </w:p>
-    <w:p>
-      <w:pPr>
-        <w:spacing w:after="0"/>
-        <w:rPr>
-          <w:rFonts w:eastAsiaTheme="minorEastAsia"/>
-        </w:rPr>
-      </w:pPr>
-      <w:r>
-        <w:rPr>
-          <w:rFonts w:eastAsiaTheme="minorEastAsia"/>
-        </w:rPr>
-        <w:t xml:space="preserve">Length of centers: </w:t>
-      </w:r>
-      <m:oMath>
-        <m:sSub>
-          <m:sSubPr>
-            <m:ctrlPr>
-              <w:rPr>
-                <w:rFonts w:ascii="Cambria Math" w:eastAsiaTheme="minorEastAsia" w:hAnsi="Cambria Math"/>
-                <w:i/>
-              </w:rPr>
-            </m:ctrlPr>
-          </m:sSubPr>
-          <m:e>
-            <m:r>
-              <w:rPr>
-                <w:rFonts w:ascii="Cambria Math" w:eastAsiaTheme="minorEastAsia" w:hAnsi="Cambria Math"/>
-              </w:rPr>
-              <m:t>l</m:t>
-            </m:r>
-          </m:e>
-          <m:sub>
-            <m:r>
-              <w:rPr>
-                <w:rFonts w:ascii="Cambria Math" w:eastAsiaTheme="minorEastAsia" w:hAnsi="Cambria Math"/>
-              </w:rPr>
-              <m:t>c1</m:t>
-            </m:r>
-          </m:sub>
-        </m:sSub>
-        <m:r>
-          <w:rPr>
-            <w:rFonts w:ascii="Cambria Math" w:eastAsiaTheme="minorEastAsia" w:hAnsi="Cambria Math"/>
-          </w:rPr>
-          <m:t>=</m:t>
-        </m:r>
-        <m:f>
-          <m:fPr>
-            <m:ctrlPr>
-              <w:rPr>
-                <w:rFonts w:ascii="Cambria Math" w:eastAsiaTheme="minorEastAsia" w:hAnsi="Cambria Math"/>
-                <w:i/>
-              </w:rPr>
-            </m:ctrlPr>
-          </m:fPr>
-          <m:num>
-            <m:sSub>
-              <m:sSubPr>
-                <m:ctrlPr>
-                  <w:rPr>
-                    <w:rFonts w:ascii="Cambria Math" w:eastAsiaTheme="minorEastAsia" w:hAnsi="Cambria Math"/>
-                    <w:i/>
-                  </w:rPr>
-                </m:ctrlPr>
-              </m:sSubPr>
-              <m:e>
-                <m:r>
-                  <w:rPr>
-                    <w:rFonts w:ascii="Cambria Math" w:eastAsiaTheme="minorEastAsia" w:hAnsi="Cambria Math"/>
-                  </w:rPr>
-                  <m:t>l</m:t>
-                </m:r>
-              </m:e>
-              <m:sub>
-                <m:r>
-                  <w:rPr>
-                    <w:rFonts w:ascii="Cambria Math" w:eastAsiaTheme="minorEastAsia" w:hAnsi="Cambria Math"/>
-                  </w:rPr>
-                  <m:t>1</m:t>
-                </m:r>
-              </m:sub>
-            </m:sSub>
-          </m:num>
-          <m:den>
-            <m:r>
-              <w:rPr>
-                <w:rFonts w:ascii="Cambria Math" w:eastAsiaTheme="minorEastAsia" w:hAnsi="Cambria Math"/>
-              </w:rPr>
-              <m:t>2</m:t>
-            </m:r>
-          </m:den>
-        </m:f>
       </m:oMath>
     </w:p>
     <w:p>
@@ -1222,8 +1147,52 @@
                       <w:rPr>
                         <w:rFonts w:ascii="Cambria Math" w:eastAsiaTheme="minorEastAsia" w:hAnsi="Cambria Math"/>
                       </w:rPr>
-                      <m:t>2</m:t>
-                    </m:r>
+                      <m:t>1+</m:t>
+                    </m:r>
+                    <m:d>
+                      <m:dPr>
+                        <m:ctrlPr>
+                          <w:rPr>
+                            <w:rFonts w:ascii="Cambria Math" w:eastAsiaTheme="minorEastAsia" w:hAnsi="Cambria Math"/>
+                            <w:i/>
+                          </w:rPr>
+                        </m:ctrlPr>
+                      </m:dPr>
+                      <m:e>
+                        <m:r>
+                          <w:rPr>
+                            <w:rFonts w:ascii="Cambria Math" w:eastAsiaTheme="minorEastAsia" w:hAnsi="Cambria Math"/>
+                          </w:rPr>
+                          <m:t>2-1</m:t>
+                        </m:r>
+                      </m:e>
+                    </m:d>
+                    <m:f>
+                      <m:fPr>
+                        <m:ctrlPr>
+                          <w:rPr>
+                            <w:rFonts w:ascii="Cambria Math" w:eastAsiaTheme="minorEastAsia" w:hAnsi="Cambria Math"/>
+                            <w:i/>
+                          </w:rPr>
+                        </m:ctrlPr>
+                      </m:fPr>
+                      <m:num>
+                        <m:r>
+                          <w:rPr>
+                            <w:rFonts w:ascii="Cambria Math" w:eastAsiaTheme="minorEastAsia" w:hAnsi="Cambria Math"/>
+                          </w:rPr>
+                          <m:t>n-1</m:t>
+                        </m:r>
+                      </m:num>
+                      <m:den>
+                        <m:r>
+                          <w:rPr>
+                            <w:rFonts w:ascii="Cambria Math" w:eastAsiaTheme="minorEastAsia" w:hAnsi="Cambria Math"/>
+                          </w:rPr>
+                          <m:t>N-1</m:t>
+                        </m:r>
+                      </m:den>
+                    </m:f>
                   </m:e>
                 </m:mr>
                 <m:mr>
@@ -1336,8 +1305,34 @@
                       <w:rPr>
                         <w:rFonts w:ascii="Cambria Math" w:eastAsiaTheme="minorEastAsia" w:hAnsi="Cambria Math"/>
                       </w:rPr>
-                      <m:t>2</m:t>
-                    </m:r>
+                      <m:t>1+</m:t>
+                    </m:r>
+                    <m:f>
+                      <m:fPr>
+                        <m:ctrlPr>
+                          <w:rPr>
+                            <w:rFonts w:ascii="Cambria Math" w:eastAsiaTheme="minorEastAsia" w:hAnsi="Cambria Math"/>
+                            <w:i/>
+                          </w:rPr>
+                        </m:ctrlPr>
+                      </m:fPr>
+                      <m:num>
+                        <m:r>
+                          <w:rPr>
+                            <w:rFonts w:ascii="Cambria Math" w:eastAsiaTheme="minorEastAsia" w:hAnsi="Cambria Math"/>
+                          </w:rPr>
+                          <m:t>n-1</m:t>
+                        </m:r>
+                      </m:num>
+                      <m:den>
+                        <m:r>
+                          <w:rPr>
+                            <w:rFonts w:ascii="Cambria Math" w:eastAsiaTheme="minorEastAsia" w:hAnsi="Cambria Math"/>
+                          </w:rPr>
+                          <m:t>N-1</m:t>
+                        </m:r>
+                      </m:den>
+                    </m:f>
                   </m:e>
                 </m:mr>
                 <m:mr>
@@ -1504,7 +1499,39 @@
                       <w:rPr>
                         <w:rFonts w:ascii="Cambria Math" w:eastAsiaTheme="minorEastAsia" w:hAnsi="Cambria Math"/>
                       </w:rPr>
-                      <m:t>2-</m:t>
+                      <m:t>1+</m:t>
+                    </m:r>
+                    <m:f>
+                      <m:fPr>
+                        <m:ctrlPr>
+                          <w:rPr>
+                            <w:rFonts w:ascii="Cambria Math" w:eastAsiaTheme="minorEastAsia" w:hAnsi="Cambria Math"/>
+                            <w:i/>
+                          </w:rPr>
+                        </m:ctrlPr>
+                      </m:fPr>
+                      <m:num>
+                        <m:r>
+                          <w:rPr>
+                            <w:rFonts w:ascii="Cambria Math" w:eastAsiaTheme="minorEastAsia" w:hAnsi="Cambria Math"/>
+                          </w:rPr>
+                          <m:t>n-1</m:t>
+                        </m:r>
+                      </m:num>
+                      <m:den>
+                        <m:r>
+                          <w:rPr>
+                            <w:rFonts w:ascii="Cambria Math" w:eastAsiaTheme="minorEastAsia" w:hAnsi="Cambria Math"/>
+                          </w:rPr>
+                          <m:t>N-1</m:t>
+                        </m:r>
+                      </m:den>
+                    </m:f>
+                    <m:r>
+                      <w:rPr>
+                        <w:rFonts w:ascii="Cambria Math" w:eastAsiaTheme="minorEastAsia" w:hAnsi="Cambria Math"/>
+                      </w:rPr>
+                      <m:t>-</m:t>
                     </m:r>
                     <m:d>
                       <m:dPr>
@@ -2370,7 +2397,7 @@
                     <w:rPr>
                       <w:rFonts w:ascii="Cambria Math" w:eastAsiaTheme="minorEastAsia" w:hAnsi="Cambria Math"/>
                     </w:rPr>
-                    <m:t>q</m:t>
+                    <m:t>x</m:t>
                   </m:r>
                 </m:e>
                 <m:sub>
@@ -2470,7 +2497,7 @@
                         <w:rPr>
                           <w:rFonts w:ascii="Cambria Math" w:eastAsiaTheme="minorEastAsia" w:hAnsi="Cambria Math"/>
                         </w:rPr>
-                        <m:t>q</m:t>
+                        <m:t>x</m:t>
                       </m:r>
                     </m:e>
                   </m:acc>
@@ -2582,7 +2609,7 @@
                     <w:rPr>
                       <w:rFonts w:ascii="Cambria Math" w:eastAsiaTheme="minorEastAsia" w:hAnsi="Cambria Math"/>
                     </w:rPr>
-                    <m:t>q</m:t>
+                    <m:t>x</m:t>
                   </m:r>
                 </m:e>
                 <m:sub>
@@ -2624,7 +2651,7 @@
                         <w:rPr>
                           <w:rFonts w:ascii="Cambria Math" w:eastAsiaTheme="minorEastAsia" w:hAnsi="Cambria Math"/>
                         </w:rPr>
-                        <m:t>q</m:t>
+                        <m:t>x</m:t>
                       </m:r>
                     </m:e>
                   </m:acc>
@@ -2816,7 +2843,13 @@
                         <w:rPr>
                           <w:rFonts w:ascii="Cambria Math" w:eastAsiaTheme="minorEastAsia" w:hAnsi="Cambria Math"/>
                         </w:rPr>
-                        <m:t>∂q</m:t>
+                        <m:t>∂</m:t>
+                      </m:r>
+                      <m:r>
+                        <w:rPr>
+                          <w:rFonts w:ascii="Cambria Math" w:eastAsiaTheme="minorEastAsia" w:hAnsi="Cambria Math"/>
+                        </w:rPr>
+                        <m:t>x</m:t>
                       </m:r>
                     </m:den>
                   </m:f>
@@ -2828,7 +2861,13 @@
                 <w:rPr>
                   <w:rFonts w:ascii="Cambria Math" w:eastAsiaTheme="minorEastAsia" w:hAnsi="Cambria Math"/>
                 </w:rPr>
-                <m:t>q=</m:t>
+                <m:t>x</m:t>
+              </m:r>
+              <m:r>
+                <w:rPr>
+                  <w:rFonts w:ascii="Cambria Math" w:eastAsiaTheme="minorEastAsia" w:hAnsi="Cambria Math"/>
+                </w:rPr>
+                <m:t>=</m:t>
               </m:r>
               <m:sSub>
                 <m:sSubPr>
@@ -2854,7 +2893,7 @@
                         <w:rPr>
                           <w:rFonts w:ascii="Cambria Math" w:eastAsiaTheme="minorEastAsia" w:hAnsi="Cambria Math"/>
                         </w:rPr>
-                        <m:t>q</m:t>
+                        <m:t>x</m:t>
                       </m:r>
                     </m:e>
                   </m:acc>
@@ -5671,11 +5710,6 @@
       </w:pPr>
     </w:p>
     <w:p>
-      <w:pPr>
-        <w:rPr>
-          <w:rFonts w:eastAsiaTheme="minorEastAsia"/>
-        </w:rPr>
-      </w:pPr>
       <w:r>
         <w:rPr>
           <w:rFonts w:eastAsiaTheme="minorEastAsia"/>
@@ -5715,8 +5749,6 @@
           </w:rPr>
           <m:t>,</m:t>
         </m:r>
-        <w:bookmarkStart w:id="0" w:name="_GoBack"/>
-        <w:bookmarkEnd w:id="0"/>
         <m:sSub>
           <m:sSubPr>
             <m:ctrlPr>
@@ -5808,15 +5840,9 @@
           </m:sub>
         </m:sSub>
       </m:oMath>
+      <w:bookmarkStart w:id="0" w:name="_GoBack"/>
+      <w:bookmarkEnd w:id="0"/>
     </w:p>
-    <w:p>
-      <w:pPr>
-        <w:rPr>
-          <w:rFonts w:eastAsiaTheme="minorEastAsia"/>
-        </w:rPr>
-      </w:pPr>
-    </w:p>
-    <w:p/>
     <w:sectPr>
       <w:pgSz w:w="12240" w:h="15840"/>
       <w:pgMar w:top="1440" w:right="1440" w:bottom="1440" w:left="1440" w:header="720" w:footer="720" w:gutter="0"/>
@@ -6531,7 +6557,7 @@
 </file>
 
 <file path=customXml/itemProps1.xml><?xml version="1.0" encoding="utf-8"?>
-<ds:datastoreItem xmlns:ds="http://schemas.openxmlformats.org/officeDocument/2006/customXml" ds:itemID="{1E3FBA8A-5D44-4A1A-B6F1-0A43D31A3BB2}">
+<ds:datastoreItem xmlns:ds="http://schemas.openxmlformats.org/officeDocument/2006/customXml" ds:itemID="{BBC64E90-9D52-4443-BC91-2F51E82FC29B}">
   <ds:schemaRefs>
     <ds:schemaRef ds:uri="http://schemas.openxmlformats.org/officeDocument/2006/bibliography"/>
   </ds:schemaRefs>

</xml_diff>

<commit_message>
riccati not blowing up
</commit_message>
<xml_diff>
--- a/Constraints.docx
+++ b/Constraints.docx
@@ -6,11 +6,16 @@
       <w:r>
         <w:t>Our constraint is that we want the end effector to move linear from (</w:t>
       </w:r>
+      <w:proofErr w:type="gramStart"/>
       <w:r>
         <w:t>1</w:t>
       </w:r>
       <w:r>
-        <w:t>,-1) to (2,</w:t>
+        <w:t>,-</w:t>
+      </w:r>
+      <w:proofErr w:type="gramEnd"/>
+      <w:r>
+        <w:t>1) to (2,</w:t>
       </w:r>
       <w:r>
         <w:t>2</w:t>
@@ -31,7 +36,15 @@
         <w:t>1</w:t>
       </w:r>
       <w:r>
-        <w:t xml:space="preserve"> is the starting point, n=N is the end point. </w:t>
+        <w:t xml:space="preserve"> is the starting point, n=N is the </w:t>
+      </w:r>
+      <w:proofErr w:type="gramStart"/>
+      <w:r>
+        <w:t>end point</w:t>
+      </w:r>
+      <w:proofErr w:type="gramEnd"/>
+      <w:r>
+        <w:t xml:space="preserve">. </w:t>
       </w:r>
     </w:p>
     <w:p/>
@@ -1210,13 +1223,7 @@
                           <w:rPr>
                             <w:rFonts w:ascii="Cambria Math" w:eastAsiaTheme="minorEastAsia" w:hAnsi="Cambria Math"/>
                           </w:rPr>
-                          <m:t>2</m:t>
-                        </m:r>
-                        <m:r>
-                          <w:rPr>
-                            <w:rFonts w:ascii="Cambria Math" w:eastAsiaTheme="minorEastAsia" w:hAnsi="Cambria Math"/>
-                          </w:rPr>
-                          <m:t>--1</m:t>
+                          <m:t>2--1</m:t>
                         </m:r>
                       </m:e>
                     </m:d>
@@ -1766,16 +1773,8 @@
                       <w:rPr>
                         <w:rFonts w:ascii="Cambria Math" w:eastAsiaTheme="minorEastAsia" w:hAnsi="Cambria Math"/>
                       </w:rPr>
-                      <m:t>-1+</m:t>
+                      <m:t>-1+3</m:t>
                     </m:r>
-                    <m:r>
-                      <w:rPr>
-                        <w:rFonts w:ascii="Cambria Math" w:eastAsiaTheme="minorEastAsia" w:hAnsi="Cambria Math"/>
-                      </w:rPr>
-                      <m:t>3</m:t>
-                    </m:r>
-                    <w:bookmarkStart w:id="0" w:name="_GoBack"/>
-                    <w:bookmarkEnd w:id="0"/>
                     <m:f>
                       <m:fPr>
                         <m:ctrlPr>
@@ -5693,6 +5692,11 @@
       </w:pPr>
     </w:p>
     <w:p>
+      <w:pPr>
+        <w:rPr>
+          <w:rFonts w:eastAsiaTheme="minorEastAsia"/>
+        </w:rPr>
+      </w:pPr>
       <w:r>
         <w:rPr>
           <w:rFonts w:eastAsiaTheme="minorEastAsia"/>
@@ -5824,6 +5828,3274 @@
         </m:sSub>
       </m:oMath>
     </w:p>
+    <w:p>
+      <w:r>
+        <w:lastRenderedPageBreak/>
+        <w:t>Constraint for 3-link, stay on x=</w:t>
+      </w:r>
+      <w:r>
+        <w:t>-</w:t>
+      </w:r>
+      <w:r>
+        <w:t>1 line, end at x=</w:t>
+      </w:r>
+      <w:r>
+        <w:t>-</w:t>
+      </w:r>
+      <w:proofErr w:type="gramStart"/>
+      <w:r>
+        <w:t>1,y</w:t>
+      </w:r>
+      <w:proofErr w:type="gramEnd"/>
+      <w:r>
+        <w:t>=1</w:t>
+      </w:r>
+    </w:p>
+    <w:p>
+      <w:r>
+        <w:t>Nonlinear:</w:t>
+      </w:r>
+    </w:p>
+    <w:p>
+      <w:pPr>
+        <w:rPr>
+          <w:rFonts w:eastAsiaTheme="minorEastAsia"/>
+        </w:rPr>
+      </w:pPr>
+      <m:oMathPara>
+        <m:oMathParaPr>
+          <m:jc m:val="left"/>
+        </m:oMathParaPr>
+        <m:oMath>
+          <m:r>
+            <m:rPr>
+              <m:sty m:val="p"/>
+            </m:rPr>
+            <w:rPr>
+              <w:rFonts w:ascii="Cambria Math" w:hAnsi="Cambria Math"/>
+            </w:rPr>
+            <m:t>end effector position</m:t>
+          </m:r>
+          <m:r>
+            <w:rPr>
+              <w:rFonts w:ascii="Cambria Math" w:hAnsi="Cambria Math"/>
+            </w:rPr>
+            <m:t>=</m:t>
+          </m:r>
+          <m:d>
+            <m:dPr>
+              <m:begChr m:val="["/>
+              <m:endChr m:val="]"/>
+              <m:ctrlPr>
+                <w:rPr>
+                  <w:rFonts w:ascii="Cambria Math" w:eastAsiaTheme="minorEastAsia" w:hAnsi="Cambria Math"/>
+                  <w:i/>
+                </w:rPr>
+              </m:ctrlPr>
+            </m:dPr>
+            <m:e>
+              <m:m>
+                <m:mPr>
+                  <m:mcs>
+                    <m:mc>
+                      <m:mcPr>
+                        <m:count m:val="1"/>
+                        <m:mcJc m:val="center"/>
+                      </m:mcPr>
+                    </m:mc>
+                  </m:mcs>
+                  <m:ctrlPr>
+                    <w:rPr>
+                      <w:rFonts w:ascii="Cambria Math" w:eastAsiaTheme="minorEastAsia" w:hAnsi="Cambria Math"/>
+                      <w:i/>
+                    </w:rPr>
+                  </m:ctrlPr>
+                </m:mPr>
+                <m:mr>
+                  <m:e>
+                    <m:sSub>
+                      <m:sSubPr>
+                        <m:ctrlPr>
+                          <w:rPr>
+                            <w:rFonts w:ascii="Cambria Math" w:eastAsiaTheme="minorEastAsia" w:hAnsi="Cambria Math"/>
+                            <w:i/>
+                          </w:rPr>
+                        </m:ctrlPr>
+                      </m:sSubPr>
+                      <m:e>
+                        <m:r>
+                          <w:rPr>
+                            <w:rFonts w:ascii="Cambria Math" w:eastAsiaTheme="minorEastAsia" w:hAnsi="Cambria Math"/>
+                          </w:rPr>
+                          <m:t>l</m:t>
+                        </m:r>
+                      </m:e>
+                      <m:sub>
+                        <m:r>
+                          <w:rPr>
+                            <w:rFonts w:ascii="Cambria Math" w:eastAsiaTheme="minorEastAsia" w:hAnsi="Cambria Math"/>
+                          </w:rPr>
+                          <m:t>1</m:t>
+                        </m:r>
+                      </m:sub>
+                    </m:sSub>
+                    <m:sSub>
+                      <m:sSubPr>
+                        <m:ctrlPr>
+                          <w:rPr>
+                            <w:rFonts w:ascii="Cambria Math" w:eastAsiaTheme="minorEastAsia" w:hAnsi="Cambria Math"/>
+                            <w:i/>
+                          </w:rPr>
+                        </m:ctrlPr>
+                      </m:sSubPr>
+                      <m:e>
+                        <m:r>
+                          <w:rPr>
+                            <w:rFonts w:ascii="Cambria Math" w:eastAsiaTheme="minorEastAsia" w:hAnsi="Cambria Math"/>
+                          </w:rPr>
+                          <m:t>c</m:t>
+                        </m:r>
+                      </m:e>
+                      <m:sub>
+                        <m:r>
+                          <w:rPr>
+                            <w:rFonts w:ascii="Cambria Math" w:eastAsiaTheme="minorEastAsia" w:hAnsi="Cambria Math"/>
+                          </w:rPr>
+                          <m:t>1</m:t>
+                        </m:r>
+                      </m:sub>
+                    </m:sSub>
+                    <m:r>
+                      <w:rPr>
+                        <w:rFonts w:ascii="Cambria Math" w:eastAsiaTheme="minorEastAsia" w:hAnsi="Cambria Math"/>
+                      </w:rPr>
+                      <m:t>+</m:t>
+                    </m:r>
+                    <m:sSub>
+                      <m:sSubPr>
+                        <m:ctrlPr>
+                          <w:rPr>
+                            <w:rFonts w:ascii="Cambria Math" w:eastAsiaTheme="minorEastAsia" w:hAnsi="Cambria Math"/>
+                            <w:i/>
+                          </w:rPr>
+                        </m:ctrlPr>
+                      </m:sSubPr>
+                      <m:e>
+                        <m:r>
+                          <w:rPr>
+                            <w:rFonts w:ascii="Cambria Math" w:eastAsiaTheme="minorEastAsia" w:hAnsi="Cambria Math"/>
+                          </w:rPr>
+                          <m:t>l</m:t>
+                        </m:r>
+                      </m:e>
+                      <m:sub>
+                        <m:r>
+                          <w:rPr>
+                            <w:rFonts w:ascii="Cambria Math" w:eastAsiaTheme="minorEastAsia" w:hAnsi="Cambria Math"/>
+                          </w:rPr>
+                          <m:t>2</m:t>
+                        </m:r>
+                      </m:sub>
+                    </m:sSub>
+                    <m:sSub>
+                      <m:sSubPr>
+                        <m:ctrlPr>
+                          <w:rPr>
+                            <w:rFonts w:ascii="Cambria Math" w:eastAsiaTheme="minorEastAsia" w:hAnsi="Cambria Math"/>
+                            <w:i/>
+                          </w:rPr>
+                        </m:ctrlPr>
+                      </m:sSubPr>
+                      <m:e>
+                        <m:r>
+                          <w:rPr>
+                            <w:rFonts w:ascii="Cambria Math" w:eastAsiaTheme="minorEastAsia" w:hAnsi="Cambria Math"/>
+                          </w:rPr>
+                          <m:t>c</m:t>
+                        </m:r>
+                      </m:e>
+                      <m:sub>
+                        <m:r>
+                          <w:rPr>
+                            <w:rFonts w:ascii="Cambria Math" w:eastAsiaTheme="minorEastAsia" w:hAnsi="Cambria Math"/>
+                          </w:rPr>
+                          <m:t>2</m:t>
+                        </m:r>
+                      </m:sub>
+                    </m:sSub>
+                    <m:r>
+                      <w:rPr>
+                        <w:rFonts w:ascii="Cambria Math" w:eastAsiaTheme="minorEastAsia" w:hAnsi="Cambria Math"/>
+                      </w:rPr>
+                      <m:t>+</m:t>
+                    </m:r>
+                    <m:sSub>
+                      <m:sSubPr>
+                        <m:ctrlPr>
+                          <w:rPr>
+                            <w:rFonts w:ascii="Cambria Math" w:eastAsiaTheme="minorEastAsia" w:hAnsi="Cambria Math"/>
+                            <w:i/>
+                          </w:rPr>
+                        </m:ctrlPr>
+                      </m:sSubPr>
+                      <m:e>
+                        <m:r>
+                          <w:rPr>
+                            <w:rFonts w:ascii="Cambria Math" w:eastAsiaTheme="minorEastAsia" w:hAnsi="Cambria Math"/>
+                          </w:rPr>
+                          <m:t>l</m:t>
+                        </m:r>
+                      </m:e>
+                      <m:sub>
+                        <m:r>
+                          <w:rPr>
+                            <w:rFonts w:ascii="Cambria Math" w:eastAsiaTheme="minorEastAsia" w:hAnsi="Cambria Math"/>
+                          </w:rPr>
+                          <m:t>3</m:t>
+                        </m:r>
+                      </m:sub>
+                    </m:sSub>
+                    <m:sSub>
+                      <m:sSubPr>
+                        <m:ctrlPr>
+                          <w:rPr>
+                            <w:rFonts w:ascii="Cambria Math" w:eastAsiaTheme="minorEastAsia" w:hAnsi="Cambria Math"/>
+                            <w:i/>
+                          </w:rPr>
+                        </m:ctrlPr>
+                      </m:sSubPr>
+                      <m:e>
+                        <m:r>
+                          <w:rPr>
+                            <w:rFonts w:ascii="Cambria Math" w:eastAsiaTheme="minorEastAsia" w:hAnsi="Cambria Math"/>
+                          </w:rPr>
+                          <m:t>c</m:t>
+                        </m:r>
+                      </m:e>
+                      <m:sub>
+                        <m:r>
+                          <w:rPr>
+                            <w:rFonts w:ascii="Cambria Math" w:eastAsiaTheme="minorEastAsia" w:hAnsi="Cambria Math"/>
+                          </w:rPr>
+                          <m:t>3</m:t>
+                        </m:r>
+                      </m:sub>
+                    </m:sSub>
+                  </m:e>
+                </m:mr>
+                <m:mr>
+                  <m:e>
+                    <m:sSub>
+                      <m:sSubPr>
+                        <m:ctrlPr>
+                          <w:rPr>
+                            <w:rFonts w:ascii="Cambria Math" w:eastAsiaTheme="minorEastAsia" w:hAnsi="Cambria Math"/>
+                            <w:i/>
+                          </w:rPr>
+                        </m:ctrlPr>
+                      </m:sSubPr>
+                      <m:e>
+                        <m:r>
+                          <w:rPr>
+                            <w:rFonts w:ascii="Cambria Math" w:eastAsiaTheme="minorEastAsia" w:hAnsi="Cambria Math"/>
+                          </w:rPr>
+                          <m:t>l</m:t>
+                        </m:r>
+                      </m:e>
+                      <m:sub>
+                        <m:r>
+                          <w:rPr>
+                            <w:rFonts w:ascii="Cambria Math" w:eastAsiaTheme="minorEastAsia" w:hAnsi="Cambria Math"/>
+                          </w:rPr>
+                          <m:t>1</m:t>
+                        </m:r>
+                      </m:sub>
+                    </m:sSub>
+                    <m:sSub>
+                      <m:sSubPr>
+                        <m:ctrlPr>
+                          <w:rPr>
+                            <w:rFonts w:ascii="Cambria Math" w:eastAsiaTheme="minorEastAsia" w:hAnsi="Cambria Math"/>
+                            <w:i/>
+                          </w:rPr>
+                        </m:ctrlPr>
+                      </m:sSubPr>
+                      <m:e>
+                        <m:r>
+                          <w:rPr>
+                            <w:rFonts w:ascii="Cambria Math" w:eastAsiaTheme="minorEastAsia" w:hAnsi="Cambria Math"/>
+                          </w:rPr>
+                          <m:t>s</m:t>
+                        </m:r>
+                      </m:e>
+                      <m:sub>
+                        <m:r>
+                          <w:rPr>
+                            <w:rFonts w:ascii="Cambria Math" w:eastAsiaTheme="minorEastAsia" w:hAnsi="Cambria Math"/>
+                          </w:rPr>
+                          <m:t>1</m:t>
+                        </m:r>
+                      </m:sub>
+                    </m:sSub>
+                    <m:r>
+                      <w:rPr>
+                        <w:rFonts w:ascii="Cambria Math" w:eastAsiaTheme="minorEastAsia" w:hAnsi="Cambria Math"/>
+                      </w:rPr>
+                      <m:t>+</m:t>
+                    </m:r>
+                    <m:sSub>
+                      <m:sSubPr>
+                        <m:ctrlPr>
+                          <w:rPr>
+                            <w:rFonts w:ascii="Cambria Math" w:eastAsiaTheme="minorEastAsia" w:hAnsi="Cambria Math"/>
+                            <w:i/>
+                          </w:rPr>
+                        </m:ctrlPr>
+                      </m:sSubPr>
+                      <m:e>
+                        <m:r>
+                          <w:rPr>
+                            <w:rFonts w:ascii="Cambria Math" w:eastAsiaTheme="minorEastAsia" w:hAnsi="Cambria Math"/>
+                          </w:rPr>
+                          <m:t>l</m:t>
+                        </m:r>
+                      </m:e>
+                      <m:sub>
+                        <m:r>
+                          <w:rPr>
+                            <w:rFonts w:ascii="Cambria Math" w:eastAsiaTheme="minorEastAsia" w:hAnsi="Cambria Math"/>
+                          </w:rPr>
+                          <m:t>2</m:t>
+                        </m:r>
+                      </m:sub>
+                    </m:sSub>
+                    <m:sSub>
+                      <m:sSubPr>
+                        <m:ctrlPr>
+                          <w:rPr>
+                            <w:rFonts w:ascii="Cambria Math" w:eastAsiaTheme="minorEastAsia" w:hAnsi="Cambria Math"/>
+                            <w:i/>
+                          </w:rPr>
+                        </m:ctrlPr>
+                      </m:sSubPr>
+                      <m:e>
+                        <m:r>
+                          <w:rPr>
+                            <w:rFonts w:ascii="Cambria Math" w:eastAsiaTheme="minorEastAsia" w:hAnsi="Cambria Math"/>
+                          </w:rPr>
+                          <m:t>s</m:t>
+                        </m:r>
+                      </m:e>
+                      <m:sub>
+                        <m:r>
+                          <w:rPr>
+                            <w:rFonts w:ascii="Cambria Math" w:eastAsiaTheme="minorEastAsia" w:hAnsi="Cambria Math"/>
+                          </w:rPr>
+                          <m:t>2</m:t>
+                        </m:r>
+                      </m:sub>
+                    </m:sSub>
+                    <m:r>
+                      <w:rPr>
+                        <w:rFonts w:ascii="Cambria Math" w:eastAsiaTheme="minorEastAsia" w:hAnsi="Cambria Math"/>
+                      </w:rPr>
+                      <m:t>+</m:t>
+                    </m:r>
+                    <m:sSub>
+                      <m:sSubPr>
+                        <m:ctrlPr>
+                          <w:rPr>
+                            <w:rFonts w:ascii="Cambria Math" w:eastAsiaTheme="minorEastAsia" w:hAnsi="Cambria Math"/>
+                            <w:i/>
+                          </w:rPr>
+                        </m:ctrlPr>
+                      </m:sSubPr>
+                      <m:e>
+                        <m:r>
+                          <w:rPr>
+                            <w:rFonts w:ascii="Cambria Math" w:eastAsiaTheme="minorEastAsia" w:hAnsi="Cambria Math"/>
+                          </w:rPr>
+                          <m:t>l</m:t>
+                        </m:r>
+                      </m:e>
+                      <m:sub>
+                        <m:r>
+                          <w:rPr>
+                            <w:rFonts w:ascii="Cambria Math" w:eastAsiaTheme="minorEastAsia" w:hAnsi="Cambria Math"/>
+                          </w:rPr>
+                          <m:t>3</m:t>
+                        </m:r>
+                      </m:sub>
+                    </m:sSub>
+                    <m:sSub>
+                      <m:sSubPr>
+                        <m:ctrlPr>
+                          <w:rPr>
+                            <w:rFonts w:ascii="Cambria Math" w:eastAsiaTheme="minorEastAsia" w:hAnsi="Cambria Math"/>
+                            <w:i/>
+                          </w:rPr>
+                        </m:ctrlPr>
+                      </m:sSubPr>
+                      <m:e>
+                        <m:r>
+                          <w:rPr>
+                            <w:rFonts w:ascii="Cambria Math" w:eastAsiaTheme="minorEastAsia" w:hAnsi="Cambria Math"/>
+                          </w:rPr>
+                          <m:t>s</m:t>
+                        </m:r>
+                      </m:e>
+                      <m:sub>
+                        <m:r>
+                          <w:rPr>
+                            <w:rFonts w:ascii="Cambria Math" w:eastAsiaTheme="minorEastAsia" w:hAnsi="Cambria Math"/>
+                          </w:rPr>
+                          <m:t>3</m:t>
+                        </m:r>
+                      </m:sub>
+                    </m:sSub>
+                  </m:e>
+                </m:mr>
+              </m:m>
+            </m:e>
+          </m:d>
+        </m:oMath>
+      </m:oMathPara>
+    </w:p>
+    <w:p>
+      <w:pPr>
+        <w:rPr>
+          <w:rFonts w:eastAsiaTheme="minorEastAsia"/>
+          <w:i/>
+        </w:rPr>
+      </w:pPr>
+      <m:oMathPara>
+        <m:oMathParaPr>
+          <m:jc m:val="left"/>
+        </m:oMathParaPr>
+        <m:oMath>
+          <m:r>
+            <m:rPr>
+              <m:sty m:val="p"/>
+            </m:rPr>
+            <w:rPr>
+              <w:rFonts w:ascii="Cambria Math" w:eastAsiaTheme="minorEastAsia" w:hAnsi="Cambria Math"/>
+            </w:rPr>
+            <m:t>desired end effector position=</m:t>
+          </m:r>
+          <m:d>
+            <m:dPr>
+              <m:begChr m:val="["/>
+              <m:endChr m:val="]"/>
+              <m:ctrlPr>
+                <w:rPr>
+                  <w:rFonts w:ascii="Cambria Math" w:eastAsiaTheme="minorEastAsia" w:hAnsi="Cambria Math"/>
+                  <w:i/>
+                </w:rPr>
+              </m:ctrlPr>
+            </m:dPr>
+            <m:e>
+              <m:r>
+                <w:rPr>
+                  <w:rFonts w:ascii="Cambria Math" w:eastAsiaTheme="minorEastAsia" w:hAnsi="Cambria Math"/>
+                </w:rPr>
+                <m:t>1</m:t>
+              </m:r>
+            </m:e>
+          </m:d>
+          <m:r>
+            <w:rPr>
+              <w:rFonts w:ascii="Cambria Math" w:eastAsiaTheme="minorEastAsia" w:hAnsi="Cambria Math"/>
+            </w:rPr>
+            <m:t>=</m:t>
+          </m:r>
+          <m:d>
+            <m:dPr>
+              <m:begChr m:val="["/>
+              <m:endChr m:val="]"/>
+              <m:ctrlPr>
+                <w:rPr>
+                  <w:rFonts w:ascii="Cambria Math" w:eastAsiaTheme="minorEastAsia" w:hAnsi="Cambria Math"/>
+                  <w:i/>
+                </w:rPr>
+              </m:ctrlPr>
+            </m:dPr>
+            <m:e>
+              <m:r>
+                <w:rPr>
+                  <w:rFonts w:ascii="Cambria Math" w:eastAsiaTheme="minorEastAsia" w:hAnsi="Cambria Math"/>
+                </w:rPr>
+                <m:t>1</m:t>
+              </m:r>
+            </m:e>
+          </m:d>
+        </m:oMath>
+      </m:oMathPara>
+    </w:p>
+    <w:p>
+      <w:pPr>
+        <w:rPr>
+          <w:rFonts w:eastAsiaTheme="minorEastAsia"/>
+        </w:rPr>
+      </w:pPr>
+      <m:oMathPara>
+        <m:oMathParaPr>
+          <m:jc m:val="left"/>
+        </m:oMathParaPr>
+        <m:oMath>
+          <m:sSub>
+            <m:sSubPr>
+              <m:ctrlPr>
+                <w:rPr>
+                  <w:rFonts w:ascii="Cambria Math" w:eastAsiaTheme="minorEastAsia" w:hAnsi="Cambria Math"/>
+                  <w:i/>
+                </w:rPr>
+              </m:ctrlPr>
+            </m:sSubPr>
+            <m:e>
+              <m:r>
+                <w:rPr>
+                  <w:rFonts w:ascii="Cambria Math" w:eastAsiaTheme="minorEastAsia" w:hAnsi="Cambria Math"/>
+                </w:rPr>
+                <m:t>g</m:t>
+              </m:r>
+            </m:e>
+            <m:sub>
+              <m:r>
+                <w:rPr>
+                  <w:rFonts w:ascii="Cambria Math" w:eastAsiaTheme="minorEastAsia" w:hAnsi="Cambria Math"/>
+                </w:rPr>
+                <m:t>2</m:t>
+              </m:r>
+            </m:sub>
+          </m:sSub>
+          <m:d>
+            <m:dPr>
+              <m:ctrlPr>
+                <w:rPr>
+                  <w:rFonts w:ascii="Cambria Math" w:eastAsiaTheme="minorEastAsia" w:hAnsi="Cambria Math"/>
+                  <w:i/>
+                </w:rPr>
+              </m:ctrlPr>
+            </m:dPr>
+            <m:e>
+              <m:sSub>
+                <m:sSubPr>
+                  <m:ctrlPr>
+                    <w:rPr>
+                      <w:rFonts w:ascii="Cambria Math" w:eastAsiaTheme="minorEastAsia" w:hAnsi="Cambria Math"/>
+                      <w:i/>
+                    </w:rPr>
+                  </m:ctrlPr>
+                </m:sSubPr>
+                <m:e>
+                  <m:r>
+                    <w:rPr>
+                      <w:rFonts w:ascii="Cambria Math" w:eastAsiaTheme="minorEastAsia" w:hAnsi="Cambria Math"/>
+                    </w:rPr>
+                    <m:t>q</m:t>
+                  </m:r>
+                </m:e>
+                <m:sub>
+                  <m:r>
+                    <w:rPr>
+                      <w:rFonts w:ascii="Cambria Math" w:eastAsiaTheme="minorEastAsia" w:hAnsi="Cambria Math"/>
+                    </w:rPr>
+                    <m:t>n</m:t>
+                  </m:r>
+                </m:sub>
+              </m:sSub>
+              <m:r>
+                <w:rPr>
+                  <w:rFonts w:ascii="Cambria Math" w:eastAsiaTheme="minorEastAsia" w:hAnsi="Cambria Math"/>
+                </w:rPr>
+                <m:t>,n</m:t>
+              </m:r>
+            </m:e>
+          </m:d>
+          <m:r>
+            <w:rPr>
+              <w:rFonts w:ascii="Cambria Math" w:eastAsiaTheme="minorEastAsia" w:hAnsi="Cambria Math"/>
+            </w:rPr>
+            <m:t>=</m:t>
+          </m:r>
+          <m:d>
+            <m:dPr>
+              <m:begChr m:val="["/>
+              <m:endChr m:val="]"/>
+              <m:ctrlPr>
+                <w:rPr>
+                  <w:rFonts w:ascii="Cambria Math" w:eastAsiaTheme="minorEastAsia" w:hAnsi="Cambria Math"/>
+                  <w:i/>
+                </w:rPr>
+              </m:ctrlPr>
+            </m:dPr>
+            <m:e>
+              <m:r>
+                <w:rPr>
+                  <w:rFonts w:ascii="Cambria Math" w:eastAsiaTheme="minorEastAsia" w:hAnsi="Cambria Math"/>
+                </w:rPr>
+                <m:t>-</m:t>
+              </m:r>
+              <m:r>
+                <w:rPr>
+                  <w:rFonts w:ascii="Cambria Math" w:eastAsiaTheme="minorEastAsia" w:hAnsi="Cambria Math"/>
+                </w:rPr>
+                <m:t>1-</m:t>
+              </m:r>
+              <m:d>
+                <m:dPr>
+                  <m:ctrlPr>
+                    <w:rPr>
+                      <w:rFonts w:ascii="Cambria Math" w:eastAsiaTheme="minorEastAsia" w:hAnsi="Cambria Math"/>
+                      <w:i/>
+                    </w:rPr>
+                  </m:ctrlPr>
+                </m:dPr>
+                <m:e>
+                  <m:sSub>
+                    <m:sSubPr>
+                      <m:ctrlPr>
+                        <w:rPr>
+                          <w:rFonts w:ascii="Cambria Math" w:eastAsiaTheme="minorEastAsia" w:hAnsi="Cambria Math"/>
+                          <w:i/>
+                        </w:rPr>
+                      </m:ctrlPr>
+                    </m:sSubPr>
+                    <m:e>
+                      <m:r>
+                        <w:rPr>
+                          <w:rFonts w:ascii="Cambria Math" w:eastAsiaTheme="minorEastAsia" w:hAnsi="Cambria Math"/>
+                        </w:rPr>
+                        <m:t>l</m:t>
+                      </m:r>
+                    </m:e>
+                    <m:sub>
+                      <m:r>
+                        <w:rPr>
+                          <w:rFonts w:ascii="Cambria Math" w:eastAsiaTheme="minorEastAsia" w:hAnsi="Cambria Math"/>
+                        </w:rPr>
+                        <m:t>1</m:t>
+                      </m:r>
+                    </m:sub>
+                  </m:sSub>
+                  <m:sSub>
+                    <m:sSubPr>
+                      <m:ctrlPr>
+                        <w:rPr>
+                          <w:rFonts w:ascii="Cambria Math" w:eastAsiaTheme="minorEastAsia" w:hAnsi="Cambria Math"/>
+                          <w:i/>
+                        </w:rPr>
+                      </m:ctrlPr>
+                    </m:sSubPr>
+                    <m:e>
+                      <m:r>
+                        <w:rPr>
+                          <w:rFonts w:ascii="Cambria Math" w:eastAsiaTheme="minorEastAsia" w:hAnsi="Cambria Math"/>
+                        </w:rPr>
+                        <m:t>c</m:t>
+                      </m:r>
+                    </m:e>
+                    <m:sub>
+                      <m:r>
+                        <w:rPr>
+                          <w:rFonts w:ascii="Cambria Math" w:eastAsiaTheme="minorEastAsia" w:hAnsi="Cambria Math"/>
+                        </w:rPr>
+                        <m:t>1</m:t>
+                      </m:r>
+                    </m:sub>
+                  </m:sSub>
+                  <m:r>
+                    <w:rPr>
+                      <w:rFonts w:ascii="Cambria Math" w:eastAsiaTheme="minorEastAsia" w:hAnsi="Cambria Math"/>
+                    </w:rPr>
+                    <m:t>+</m:t>
+                  </m:r>
+                  <m:sSub>
+                    <m:sSubPr>
+                      <m:ctrlPr>
+                        <w:rPr>
+                          <w:rFonts w:ascii="Cambria Math" w:eastAsiaTheme="minorEastAsia" w:hAnsi="Cambria Math"/>
+                          <w:i/>
+                        </w:rPr>
+                      </m:ctrlPr>
+                    </m:sSubPr>
+                    <m:e>
+                      <m:r>
+                        <w:rPr>
+                          <w:rFonts w:ascii="Cambria Math" w:eastAsiaTheme="minorEastAsia" w:hAnsi="Cambria Math"/>
+                        </w:rPr>
+                        <m:t>l</m:t>
+                      </m:r>
+                    </m:e>
+                    <m:sub>
+                      <m:r>
+                        <w:rPr>
+                          <w:rFonts w:ascii="Cambria Math" w:eastAsiaTheme="minorEastAsia" w:hAnsi="Cambria Math"/>
+                        </w:rPr>
+                        <m:t>2</m:t>
+                      </m:r>
+                    </m:sub>
+                  </m:sSub>
+                  <m:sSub>
+                    <m:sSubPr>
+                      <m:ctrlPr>
+                        <w:rPr>
+                          <w:rFonts w:ascii="Cambria Math" w:eastAsiaTheme="minorEastAsia" w:hAnsi="Cambria Math"/>
+                          <w:i/>
+                        </w:rPr>
+                      </m:ctrlPr>
+                    </m:sSubPr>
+                    <m:e>
+                      <m:r>
+                        <w:rPr>
+                          <w:rFonts w:ascii="Cambria Math" w:eastAsiaTheme="minorEastAsia" w:hAnsi="Cambria Math"/>
+                        </w:rPr>
+                        <m:t>c</m:t>
+                      </m:r>
+                    </m:e>
+                    <m:sub>
+                      <m:r>
+                        <w:rPr>
+                          <w:rFonts w:ascii="Cambria Math" w:eastAsiaTheme="minorEastAsia" w:hAnsi="Cambria Math"/>
+                        </w:rPr>
+                        <m:t>2</m:t>
+                      </m:r>
+                    </m:sub>
+                  </m:sSub>
+                  <m:r>
+                    <w:rPr>
+                      <w:rFonts w:ascii="Cambria Math" w:eastAsiaTheme="minorEastAsia" w:hAnsi="Cambria Math"/>
+                    </w:rPr>
+                    <m:t>+</m:t>
+                  </m:r>
+                  <m:sSub>
+                    <m:sSubPr>
+                      <m:ctrlPr>
+                        <w:rPr>
+                          <w:rFonts w:ascii="Cambria Math" w:eastAsiaTheme="minorEastAsia" w:hAnsi="Cambria Math"/>
+                          <w:i/>
+                        </w:rPr>
+                      </m:ctrlPr>
+                    </m:sSubPr>
+                    <m:e>
+                      <m:r>
+                        <w:rPr>
+                          <w:rFonts w:ascii="Cambria Math" w:eastAsiaTheme="minorEastAsia" w:hAnsi="Cambria Math"/>
+                        </w:rPr>
+                        <m:t>l</m:t>
+                      </m:r>
+                    </m:e>
+                    <m:sub>
+                      <m:r>
+                        <w:rPr>
+                          <w:rFonts w:ascii="Cambria Math" w:eastAsiaTheme="minorEastAsia" w:hAnsi="Cambria Math"/>
+                        </w:rPr>
+                        <m:t>3</m:t>
+                      </m:r>
+                    </m:sub>
+                  </m:sSub>
+                  <m:sSub>
+                    <m:sSubPr>
+                      <m:ctrlPr>
+                        <w:rPr>
+                          <w:rFonts w:ascii="Cambria Math" w:eastAsiaTheme="minorEastAsia" w:hAnsi="Cambria Math"/>
+                          <w:i/>
+                        </w:rPr>
+                      </m:ctrlPr>
+                    </m:sSubPr>
+                    <m:e>
+                      <m:r>
+                        <w:rPr>
+                          <w:rFonts w:ascii="Cambria Math" w:eastAsiaTheme="minorEastAsia" w:hAnsi="Cambria Math"/>
+                        </w:rPr>
+                        <m:t>c</m:t>
+                      </m:r>
+                    </m:e>
+                    <m:sub>
+                      <m:r>
+                        <w:rPr>
+                          <w:rFonts w:ascii="Cambria Math" w:eastAsiaTheme="minorEastAsia" w:hAnsi="Cambria Math"/>
+                        </w:rPr>
+                        <m:t>3</m:t>
+                      </m:r>
+                    </m:sub>
+                  </m:sSub>
+                </m:e>
+              </m:d>
+            </m:e>
+          </m:d>
+          <m:r>
+            <w:rPr>
+              <w:rFonts w:ascii="Cambria Math" w:eastAsiaTheme="minorEastAsia" w:hAnsi="Cambria Math"/>
+            </w:rPr>
+            <m:t>=</m:t>
+          </m:r>
+          <m:d>
+            <m:dPr>
+              <m:begChr m:val="["/>
+              <m:endChr m:val="]"/>
+              <m:ctrlPr>
+                <w:rPr>
+                  <w:rFonts w:ascii="Cambria Math" w:eastAsiaTheme="minorEastAsia" w:hAnsi="Cambria Math"/>
+                  <w:i/>
+                </w:rPr>
+              </m:ctrlPr>
+            </m:dPr>
+            <m:e>
+              <m:r>
+                <w:rPr>
+                  <w:rFonts w:ascii="Cambria Math" w:eastAsiaTheme="minorEastAsia" w:hAnsi="Cambria Math"/>
+                </w:rPr>
+                <m:t>0</m:t>
+              </m:r>
+            </m:e>
+          </m:d>
+        </m:oMath>
+      </m:oMathPara>
+    </w:p>
+    <w:p>
+      <w:pPr>
+        <w:rPr>
+          <w:rFonts w:eastAsiaTheme="minorEastAsia"/>
+        </w:rPr>
+      </w:pPr>
+    </w:p>
+    <w:p>
+      <w:pPr>
+        <w:rPr>
+          <w:rFonts w:eastAsiaTheme="minorEastAsia"/>
+        </w:rPr>
+      </w:pPr>
+      <m:oMathPara>
+        <m:oMathParaPr>
+          <m:jc m:val="left"/>
+        </m:oMathParaPr>
+        <m:oMath>
+          <m:sSub>
+            <m:sSubPr>
+              <m:ctrlPr>
+                <w:rPr>
+                  <w:rFonts w:ascii="Cambria Math" w:eastAsiaTheme="minorEastAsia" w:hAnsi="Cambria Math"/>
+                  <w:i/>
+                </w:rPr>
+              </m:ctrlPr>
+            </m:sSubPr>
+            <m:e>
+              <m:r>
+                <w:rPr>
+                  <w:rFonts w:ascii="Cambria Math" w:eastAsiaTheme="minorEastAsia" w:hAnsi="Cambria Math"/>
+                </w:rPr>
+                <m:t>g</m:t>
+              </m:r>
+            </m:e>
+            <m:sub>
+              <m:r>
+                <w:rPr>
+                  <w:rFonts w:ascii="Cambria Math" w:eastAsiaTheme="minorEastAsia" w:hAnsi="Cambria Math"/>
+                </w:rPr>
+                <m:t>3</m:t>
+              </m:r>
+            </m:sub>
+          </m:sSub>
+          <m:d>
+            <m:dPr>
+              <m:ctrlPr>
+                <w:rPr>
+                  <w:rFonts w:ascii="Cambria Math" w:eastAsiaTheme="minorEastAsia" w:hAnsi="Cambria Math"/>
+                  <w:i/>
+                </w:rPr>
+              </m:ctrlPr>
+            </m:dPr>
+            <m:e>
+              <m:sSub>
+                <m:sSubPr>
+                  <m:ctrlPr>
+                    <w:rPr>
+                      <w:rFonts w:ascii="Cambria Math" w:eastAsiaTheme="minorEastAsia" w:hAnsi="Cambria Math"/>
+                      <w:i/>
+                    </w:rPr>
+                  </m:ctrlPr>
+                </m:sSubPr>
+                <m:e>
+                  <m:r>
+                    <w:rPr>
+                      <w:rFonts w:ascii="Cambria Math" w:eastAsiaTheme="minorEastAsia" w:hAnsi="Cambria Math"/>
+                    </w:rPr>
+                    <m:t>q</m:t>
+                  </m:r>
+                </m:e>
+                <m:sub>
+                  <m:r>
+                    <w:rPr>
+                      <w:rFonts w:ascii="Cambria Math" w:eastAsiaTheme="minorEastAsia" w:hAnsi="Cambria Math"/>
+                    </w:rPr>
+                    <m:t>N</m:t>
+                  </m:r>
+                </m:sub>
+              </m:sSub>
+              <m:r>
+                <w:rPr>
+                  <w:rFonts w:ascii="Cambria Math" w:eastAsiaTheme="minorEastAsia" w:hAnsi="Cambria Math"/>
+                </w:rPr>
+                <m:t>,N</m:t>
+              </m:r>
+            </m:e>
+          </m:d>
+          <m:r>
+            <w:rPr>
+              <w:rFonts w:ascii="Cambria Math" w:eastAsiaTheme="minorEastAsia" w:hAnsi="Cambria Math"/>
+            </w:rPr>
+            <m:t>=</m:t>
+          </m:r>
+          <m:d>
+            <m:dPr>
+              <m:begChr m:val="["/>
+              <m:endChr m:val="]"/>
+              <m:ctrlPr>
+                <w:rPr>
+                  <w:rFonts w:ascii="Cambria Math" w:eastAsiaTheme="minorEastAsia" w:hAnsi="Cambria Math"/>
+                  <w:i/>
+                </w:rPr>
+              </m:ctrlPr>
+            </m:dPr>
+            <m:e>
+              <m:m>
+                <m:mPr>
+                  <m:mcs>
+                    <m:mc>
+                      <m:mcPr>
+                        <m:count m:val="1"/>
+                        <m:mcJc m:val="center"/>
+                      </m:mcPr>
+                    </m:mc>
+                  </m:mcs>
+                  <m:ctrlPr>
+                    <w:rPr>
+                      <w:rFonts w:ascii="Cambria Math" w:eastAsiaTheme="minorEastAsia" w:hAnsi="Cambria Math"/>
+                      <w:i/>
+                    </w:rPr>
+                  </m:ctrlPr>
+                </m:mPr>
+                <m:mr>
+                  <m:e>
+                    <m:r>
+                      <w:rPr>
+                        <w:rFonts w:ascii="Cambria Math" w:eastAsiaTheme="minorEastAsia" w:hAnsi="Cambria Math"/>
+                      </w:rPr>
+                      <m:t>-</m:t>
+                    </m:r>
+                    <m:r>
+                      <w:rPr>
+                        <w:rFonts w:ascii="Cambria Math" w:eastAsiaTheme="minorEastAsia" w:hAnsi="Cambria Math"/>
+                      </w:rPr>
+                      <m:t>1</m:t>
+                    </m:r>
+                    <m:r>
+                      <w:rPr>
+                        <w:rFonts w:ascii="Cambria Math" w:eastAsiaTheme="minorEastAsia" w:hAnsi="Cambria Math"/>
+                      </w:rPr>
+                      <m:t>-</m:t>
+                    </m:r>
+                    <m:d>
+                      <m:dPr>
+                        <m:ctrlPr>
+                          <w:rPr>
+                            <w:rFonts w:ascii="Cambria Math" w:eastAsiaTheme="minorEastAsia" w:hAnsi="Cambria Math"/>
+                            <w:i/>
+                          </w:rPr>
+                        </m:ctrlPr>
+                      </m:dPr>
+                      <m:e>
+                        <m:sSub>
+                          <m:sSubPr>
+                            <m:ctrlPr>
+                              <w:rPr>
+                                <w:rFonts w:ascii="Cambria Math" w:eastAsiaTheme="minorEastAsia" w:hAnsi="Cambria Math"/>
+                                <w:i/>
+                              </w:rPr>
+                            </m:ctrlPr>
+                          </m:sSubPr>
+                          <m:e>
+                            <m:r>
+                              <w:rPr>
+                                <w:rFonts w:ascii="Cambria Math" w:eastAsiaTheme="minorEastAsia" w:hAnsi="Cambria Math"/>
+                              </w:rPr>
+                              <m:t>l</m:t>
+                            </m:r>
+                          </m:e>
+                          <m:sub>
+                            <m:r>
+                              <w:rPr>
+                                <w:rFonts w:ascii="Cambria Math" w:eastAsiaTheme="minorEastAsia" w:hAnsi="Cambria Math"/>
+                              </w:rPr>
+                              <m:t>1</m:t>
+                            </m:r>
+                          </m:sub>
+                        </m:sSub>
+                        <m:sSub>
+                          <m:sSubPr>
+                            <m:ctrlPr>
+                              <w:rPr>
+                                <w:rFonts w:ascii="Cambria Math" w:eastAsiaTheme="minorEastAsia" w:hAnsi="Cambria Math"/>
+                                <w:i/>
+                              </w:rPr>
+                            </m:ctrlPr>
+                          </m:sSubPr>
+                          <m:e>
+                            <m:r>
+                              <w:rPr>
+                                <w:rFonts w:ascii="Cambria Math" w:eastAsiaTheme="minorEastAsia" w:hAnsi="Cambria Math"/>
+                              </w:rPr>
+                              <m:t>c</m:t>
+                            </m:r>
+                          </m:e>
+                          <m:sub>
+                            <m:r>
+                              <w:rPr>
+                                <w:rFonts w:ascii="Cambria Math" w:eastAsiaTheme="minorEastAsia" w:hAnsi="Cambria Math"/>
+                              </w:rPr>
+                              <m:t>1</m:t>
+                            </m:r>
+                          </m:sub>
+                        </m:sSub>
+                        <m:r>
+                          <w:rPr>
+                            <w:rFonts w:ascii="Cambria Math" w:eastAsiaTheme="minorEastAsia" w:hAnsi="Cambria Math"/>
+                          </w:rPr>
+                          <m:t>+</m:t>
+                        </m:r>
+                        <m:sSub>
+                          <m:sSubPr>
+                            <m:ctrlPr>
+                              <w:rPr>
+                                <w:rFonts w:ascii="Cambria Math" w:eastAsiaTheme="minorEastAsia" w:hAnsi="Cambria Math"/>
+                                <w:i/>
+                              </w:rPr>
+                            </m:ctrlPr>
+                          </m:sSubPr>
+                          <m:e>
+                            <m:r>
+                              <w:rPr>
+                                <w:rFonts w:ascii="Cambria Math" w:eastAsiaTheme="minorEastAsia" w:hAnsi="Cambria Math"/>
+                              </w:rPr>
+                              <m:t>l</m:t>
+                            </m:r>
+                          </m:e>
+                          <m:sub>
+                            <m:r>
+                              <w:rPr>
+                                <w:rFonts w:ascii="Cambria Math" w:eastAsiaTheme="minorEastAsia" w:hAnsi="Cambria Math"/>
+                              </w:rPr>
+                              <m:t>2</m:t>
+                            </m:r>
+                          </m:sub>
+                        </m:sSub>
+                        <m:sSub>
+                          <m:sSubPr>
+                            <m:ctrlPr>
+                              <w:rPr>
+                                <w:rFonts w:ascii="Cambria Math" w:eastAsiaTheme="minorEastAsia" w:hAnsi="Cambria Math"/>
+                                <w:i/>
+                              </w:rPr>
+                            </m:ctrlPr>
+                          </m:sSubPr>
+                          <m:e>
+                            <m:r>
+                              <w:rPr>
+                                <w:rFonts w:ascii="Cambria Math" w:eastAsiaTheme="minorEastAsia" w:hAnsi="Cambria Math"/>
+                              </w:rPr>
+                              <m:t>c</m:t>
+                            </m:r>
+                          </m:e>
+                          <m:sub>
+                            <m:r>
+                              <w:rPr>
+                                <w:rFonts w:ascii="Cambria Math" w:eastAsiaTheme="minorEastAsia" w:hAnsi="Cambria Math"/>
+                              </w:rPr>
+                              <m:t>2</m:t>
+                            </m:r>
+                          </m:sub>
+                        </m:sSub>
+                        <m:r>
+                          <w:rPr>
+                            <w:rFonts w:ascii="Cambria Math" w:eastAsiaTheme="minorEastAsia" w:hAnsi="Cambria Math"/>
+                          </w:rPr>
+                          <m:t>+</m:t>
+                        </m:r>
+                        <m:sSub>
+                          <m:sSubPr>
+                            <m:ctrlPr>
+                              <w:rPr>
+                                <w:rFonts w:ascii="Cambria Math" w:eastAsiaTheme="minorEastAsia" w:hAnsi="Cambria Math"/>
+                                <w:i/>
+                              </w:rPr>
+                            </m:ctrlPr>
+                          </m:sSubPr>
+                          <m:e>
+                            <m:r>
+                              <w:rPr>
+                                <w:rFonts w:ascii="Cambria Math" w:eastAsiaTheme="minorEastAsia" w:hAnsi="Cambria Math"/>
+                              </w:rPr>
+                              <m:t>l</m:t>
+                            </m:r>
+                          </m:e>
+                          <m:sub>
+                            <m:r>
+                              <w:rPr>
+                                <w:rFonts w:ascii="Cambria Math" w:eastAsiaTheme="minorEastAsia" w:hAnsi="Cambria Math"/>
+                              </w:rPr>
+                              <m:t>3</m:t>
+                            </m:r>
+                          </m:sub>
+                        </m:sSub>
+                        <m:sSub>
+                          <m:sSubPr>
+                            <m:ctrlPr>
+                              <w:rPr>
+                                <w:rFonts w:ascii="Cambria Math" w:eastAsiaTheme="minorEastAsia" w:hAnsi="Cambria Math"/>
+                                <w:i/>
+                              </w:rPr>
+                            </m:ctrlPr>
+                          </m:sSubPr>
+                          <m:e>
+                            <m:r>
+                              <w:rPr>
+                                <w:rFonts w:ascii="Cambria Math" w:eastAsiaTheme="minorEastAsia" w:hAnsi="Cambria Math"/>
+                              </w:rPr>
+                              <m:t>c</m:t>
+                            </m:r>
+                          </m:e>
+                          <m:sub>
+                            <m:r>
+                              <w:rPr>
+                                <w:rFonts w:ascii="Cambria Math" w:eastAsiaTheme="minorEastAsia" w:hAnsi="Cambria Math"/>
+                              </w:rPr>
+                              <m:t>3</m:t>
+                            </m:r>
+                          </m:sub>
+                        </m:sSub>
+                      </m:e>
+                    </m:d>
+                  </m:e>
+                </m:mr>
+                <m:mr>
+                  <m:e>
+                    <m:r>
+                      <w:rPr>
+                        <w:rFonts w:ascii="Cambria Math" w:eastAsiaTheme="minorEastAsia" w:hAnsi="Cambria Math"/>
+                      </w:rPr>
+                      <m:t>1-</m:t>
+                    </m:r>
+                    <m:d>
+                      <m:dPr>
+                        <m:ctrlPr>
+                          <w:rPr>
+                            <w:rFonts w:ascii="Cambria Math" w:eastAsiaTheme="minorEastAsia" w:hAnsi="Cambria Math"/>
+                            <w:i/>
+                          </w:rPr>
+                        </m:ctrlPr>
+                      </m:dPr>
+                      <m:e>
+                        <m:sSub>
+                          <m:sSubPr>
+                            <m:ctrlPr>
+                              <w:rPr>
+                                <w:rFonts w:ascii="Cambria Math" w:eastAsiaTheme="minorEastAsia" w:hAnsi="Cambria Math"/>
+                                <w:i/>
+                              </w:rPr>
+                            </m:ctrlPr>
+                          </m:sSubPr>
+                          <m:e>
+                            <m:r>
+                              <w:rPr>
+                                <w:rFonts w:ascii="Cambria Math" w:eastAsiaTheme="minorEastAsia" w:hAnsi="Cambria Math"/>
+                              </w:rPr>
+                              <m:t>l</m:t>
+                            </m:r>
+                          </m:e>
+                          <m:sub>
+                            <m:r>
+                              <w:rPr>
+                                <w:rFonts w:ascii="Cambria Math" w:eastAsiaTheme="minorEastAsia" w:hAnsi="Cambria Math"/>
+                              </w:rPr>
+                              <m:t>1</m:t>
+                            </m:r>
+                          </m:sub>
+                        </m:sSub>
+                        <m:sSub>
+                          <m:sSubPr>
+                            <m:ctrlPr>
+                              <w:rPr>
+                                <w:rFonts w:ascii="Cambria Math" w:eastAsiaTheme="minorEastAsia" w:hAnsi="Cambria Math"/>
+                                <w:i/>
+                              </w:rPr>
+                            </m:ctrlPr>
+                          </m:sSubPr>
+                          <m:e>
+                            <m:r>
+                              <w:rPr>
+                                <w:rFonts w:ascii="Cambria Math" w:eastAsiaTheme="minorEastAsia" w:hAnsi="Cambria Math"/>
+                              </w:rPr>
+                              <m:t>s</m:t>
+                            </m:r>
+                          </m:e>
+                          <m:sub>
+                            <m:r>
+                              <w:rPr>
+                                <w:rFonts w:ascii="Cambria Math" w:eastAsiaTheme="minorEastAsia" w:hAnsi="Cambria Math"/>
+                              </w:rPr>
+                              <m:t>1</m:t>
+                            </m:r>
+                          </m:sub>
+                        </m:sSub>
+                        <m:r>
+                          <w:rPr>
+                            <w:rFonts w:ascii="Cambria Math" w:eastAsiaTheme="minorEastAsia" w:hAnsi="Cambria Math"/>
+                          </w:rPr>
+                          <m:t>+</m:t>
+                        </m:r>
+                        <m:sSub>
+                          <m:sSubPr>
+                            <m:ctrlPr>
+                              <w:rPr>
+                                <w:rFonts w:ascii="Cambria Math" w:eastAsiaTheme="minorEastAsia" w:hAnsi="Cambria Math"/>
+                                <w:i/>
+                              </w:rPr>
+                            </m:ctrlPr>
+                          </m:sSubPr>
+                          <m:e>
+                            <m:r>
+                              <w:rPr>
+                                <w:rFonts w:ascii="Cambria Math" w:eastAsiaTheme="minorEastAsia" w:hAnsi="Cambria Math"/>
+                              </w:rPr>
+                              <m:t>l</m:t>
+                            </m:r>
+                          </m:e>
+                          <m:sub>
+                            <m:r>
+                              <w:rPr>
+                                <w:rFonts w:ascii="Cambria Math" w:eastAsiaTheme="minorEastAsia" w:hAnsi="Cambria Math"/>
+                              </w:rPr>
+                              <m:t>2</m:t>
+                            </m:r>
+                          </m:sub>
+                        </m:sSub>
+                        <m:sSub>
+                          <m:sSubPr>
+                            <m:ctrlPr>
+                              <w:rPr>
+                                <w:rFonts w:ascii="Cambria Math" w:eastAsiaTheme="minorEastAsia" w:hAnsi="Cambria Math"/>
+                                <w:i/>
+                              </w:rPr>
+                            </m:ctrlPr>
+                          </m:sSubPr>
+                          <m:e>
+                            <m:r>
+                              <w:rPr>
+                                <w:rFonts w:ascii="Cambria Math" w:eastAsiaTheme="minorEastAsia" w:hAnsi="Cambria Math"/>
+                              </w:rPr>
+                              <m:t>s</m:t>
+                            </m:r>
+                          </m:e>
+                          <m:sub>
+                            <m:r>
+                              <w:rPr>
+                                <w:rFonts w:ascii="Cambria Math" w:eastAsiaTheme="minorEastAsia" w:hAnsi="Cambria Math"/>
+                              </w:rPr>
+                              <m:t>2</m:t>
+                            </m:r>
+                          </m:sub>
+                        </m:sSub>
+                        <m:r>
+                          <w:rPr>
+                            <w:rFonts w:ascii="Cambria Math" w:eastAsiaTheme="minorEastAsia" w:hAnsi="Cambria Math"/>
+                          </w:rPr>
+                          <m:t>+</m:t>
+                        </m:r>
+                        <m:sSub>
+                          <m:sSubPr>
+                            <m:ctrlPr>
+                              <w:rPr>
+                                <w:rFonts w:ascii="Cambria Math" w:eastAsiaTheme="minorEastAsia" w:hAnsi="Cambria Math"/>
+                                <w:i/>
+                              </w:rPr>
+                            </m:ctrlPr>
+                          </m:sSubPr>
+                          <m:e>
+                            <m:r>
+                              <w:rPr>
+                                <w:rFonts w:ascii="Cambria Math" w:eastAsiaTheme="minorEastAsia" w:hAnsi="Cambria Math"/>
+                              </w:rPr>
+                              <m:t>l</m:t>
+                            </m:r>
+                          </m:e>
+                          <m:sub>
+                            <m:r>
+                              <w:rPr>
+                                <w:rFonts w:ascii="Cambria Math" w:eastAsiaTheme="minorEastAsia" w:hAnsi="Cambria Math"/>
+                              </w:rPr>
+                              <m:t>3</m:t>
+                            </m:r>
+                          </m:sub>
+                        </m:sSub>
+                        <m:sSub>
+                          <m:sSubPr>
+                            <m:ctrlPr>
+                              <w:rPr>
+                                <w:rFonts w:ascii="Cambria Math" w:eastAsiaTheme="minorEastAsia" w:hAnsi="Cambria Math"/>
+                                <w:i/>
+                              </w:rPr>
+                            </m:ctrlPr>
+                          </m:sSubPr>
+                          <m:e>
+                            <m:r>
+                              <w:rPr>
+                                <w:rFonts w:ascii="Cambria Math" w:eastAsiaTheme="minorEastAsia" w:hAnsi="Cambria Math"/>
+                              </w:rPr>
+                              <m:t>s</m:t>
+                            </m:r>
+                          </m:e>
+                          <m:sub>
+                            <m:r>
+                              <w:rPr>
+                                <w:rFonts w:ascii="Cambria Math" w:eastAsiaTheme="minorEastAsia" w:hAnsi="Cambria Math"/>
+                              </w:rPr>
+                              <m:t>3</m:t>
+                            </m:r>
+                          </m:sub>
+                        </m:sSub>
+                        <w:bookmarkStart w:id="0" w:name="_GoBack"/>
+                        <w:bookmarkEnd w:id="0"/>
+                      </m:e>
+                    </m:d>
+                  </m:e>
+                </m:mr>
+              </m:m>
+            </m:e>
+          </m:d>
+          <m:r>
+            <w:rPr>
+              <w:rFonts w:ascii="Cambria Math" w:eastAsiaTheme="minorEastAsia" w:hAnsi="Cambria Math"/>
+            </w:rPr>
+            <m:t>=</m:t>
+          </m:r>
+          <m:d>
+            <m:dPr>
+              <m:begChr m:val="["/>
+              <m:endChr m:val="]"/>
+              <m:ctrlPr>
+                <w:rPr>
+                  <w:rFonts w:ascii="Cambria Math" w:eastAsiaTheme="minorEastAsia" w:hAnsi="Cambria Math"/>
+                  <w:i/>
+                </w:rPr>
+              </m:ctrlPr>
+            </m:dPr>
+            <m:e>
+              <m:m>
+                <m:mPr>
+                  <m:mcs>
+                    <m:mc>
+                      <m:mcPr>
+                        <m:count m:val="1"/>
+                        <m:mcJc m:val="center"/>
+                      </m:mcPr>
+                    </m:mc>
+                  </m:mcs>
+                  <m:ctrlPr>
+                    <w:rPr>
+                      <w:rFonts w:ascii="Cambria Math" w:eastAsiaTheme="minorEastAsia" w:hAnsi="Cambria Math"/>
+                      <w:i/>
+                    </w:rPr>
+                  </m:ctrlPr>
+                </m:mPr>
+                <m:mr>
+                  <m:e>
+                    <m:r>
+                      <w:rPr>
+                        <w:rFonts w:ascii="Cambria Math" w:eastAsiaTheme="minorEastAsia" w:hAnsi="Cambria Math"/>
+                      </w:rPr>
+                      <m:t>0</m:t>
+                    </m:r>
+                  </m:e>
+                </m:mr>
+                <m:mr>
+                  <m:e>
+                    <m:r>
+                      <w:rPr>
+                        <w:rFonts w:ascii="Cambria Math" w:eastAsiaTheme="minorEastAsia" w:hAnsi="Cambria Math"/>
+                      </w:rPr>
+                      <m:t>0</m:t>
+                    </m:r>
+                  </m:e>
+                </m:mr>
+              </m:m>
+            </m:e>
+          </m:d>
+        </m:oMath>
+      </m:oMathPara>
+    </w:p>
+    <w:p>
+      <w:pPr>
+        <w:rPr>
+          <w:rFonts w:eastAsiaTheme="minorEastAsia"/>
+        </w:rPr>
+      </w:pPr>
+    </w:p>
+    <w:p>
+      <w:pPr>
+        <w:rPr>
+          <w:rFonts w:eastAsiaTheme="minorEastAsia"/>
+        </w:rPr>
+      </w:pPr>
+      <w:r>
+        <w:rPr>
+          <w:rFonts w:eastAsiaTheme="minorEastAsia"/>
+        </w:rPr>
+        <w:t>Linearization:</w:t>
+      </w:r>
+    </w:p>
+    <w:p>
+      <w:pPr>
+        <w:rPr>
+          <w:rFonts w:eastAsiaTheme="minorEastAsia"/>
+        </w:rPr>
+      </w:pPr>
+      <m:oMathPara>
+        <m:oMathParaPr>
+          <m:jc m:val="left"/>
+        </m:oMathParaPr>
+        <m:oMath>
+          <m:sSubSup>
+            <m:sSubSupPr>
+              <m:ctrlPr>
+                <w:rPr>
+                  <w:rFonts w:ascii="Cambria Math" w:eastAsiaTheme="minorEastAsia" w:hAnsi="Cambria Math"/>
+                  <w:i/>
+                </w:rPr>
+              </m:ctrlPr>
+            </m:sSubSupPr>
+            <m:e>
+              <m:r>
+                <w:rPr>
+                  <w:rFonts w:ascii="Cambria Math" w:eastAsiaTheme="minorEastAsia" w:hAnsi="Cambria Math"/>
+                </w:rPr>
+                <m:t>g</m:t>
+              </m:r>
+            </m:e>
+            <m:sub>
+              <m:r>
+                <w:rPr>
+                  <w:rFonts w:ascii="Cambria Math" w:eastAsiaTheme="minorEastAsia" w:hAnsi="Cambria Math"/>
+                </w:rPr>
+                <m:t>2</m:t>
+              </m:r>
+            </m:sub>
+            <m:sup>
+              <m:d>
+                <m:dPr>
+                  <m:ctrlPr>
+                    <w:rPr>
+                      <w:rFonts w:ascii="Cambria Math" w:eastAsiaTheme="minorEastAsia" w:hAnsi="Cambria Math"/>
+                      <w:i/>
+                    </w:rPr>
+                  </m:ctrlPr>
+                </m:dPr>
+                <m:e>
+                  <m:r>
+                    <w:rPr>
+                      <w:rFonts w:ascii="Cambria Math" w:eastAsiaTheme="minorEastAsia" w:hAnsi="Cambria Math"/>
+                    </w:rPr>
+                    <m:t>n</m:t>
+                  </m:r>
+                </m:e>
+              </m:d>
+            </m:sup>
+          </m:sSubSup>
+          <m:d>
+            <m:dPr>
+              <m:ctrlPr>
+                <w:rPr>
+                  <w:rFonts w:ascii="Cambria Math" w:eastAsiaTheme="minorEastAsia" w:hAnsi="Cambria Math"/>
+                  <w:i/>
+                </w:rPr>
+              </m:ctrlPr>
+            </m:dPr>
+            <m:e>
+              <m:sSub>
+                <m:sSubPr>
+                  <m:ctrlPr>
+                    <w:rPr>
+                      <w:rFonts w:ascii="Cambria Math" w:eastAsiaTheme="minorEastAsia" w:hAnsi="Cambria Math"/>
+                      <w:i/>
+                    </w:rPr>
+                  </m:ctrlPr>
+                </m:sSubPr>
+                <m:e>
+                  <m:r>
+                    <w:rPr>
+                      <w:rFonts w:ascii="Cambria Math" w:eastAsiaTheme="minorEastAsia" w:hAnsi="Cambria Math"/>
+                    </w:rPr>
+                    <m:t>x</m:t>
+                  </m:r>
+                </m:e>
+                <m:sub>
+                  <m:r>
+                    <w:rPr>
+                      <w:rFonts w:ascii="Cambria Math" w:eastAsiaTheme="minorEastAsia" w:hAnsi="Cambria Math"/>
+                    </w:rPr>
+                    <m:t>n</m:t>
+                  </m:r>
+                </m:sub>
+              </m:sSub>
+            </m:e>
+          </m:d>
+          <m:r>
+            <w:rPr>
+              <w:rFonts w:ascii="Cambria Math" w:eastAsiaTheme="minorEastAsia" w:hAnsi="Cambria Math"/>
+            </w:rPr>
+            <m:t>≈</m:t>
+          </m:r>
+          <m:sSubSup>
+            <m:sSubSupPr>
+              <m:ctrlPr>
+                <w:rPr>
+                  <w:rFonts w:ascii="Cambria Math" w:eastAsiaTheme="minorEastAsia" w:hAnsi="Cambria Math"/>
+                  <w:i/>
+                </w:rPr>
+              </m:ctrlPr>
+            </m:sSubSupPr>
+            <m:e>
+              <m:r>
+                <w:rPr>
+                  <w:rFonts w:ascii="Cambria Math" w:eastAsiaTheme="minorEastAsia" w:hAnsi="Cambria Math"/>
+                </w:rPr>
+                <m:t>g</m:t>
+              </m:r>
+            </m:e>
+            <m:sub>
+              <m:r>
+                <w:rPr>
+                  <w:rFonts w:ascii="Cambria Math" w:eastAsiaTheme="minorEastAsia" w:hAnsi="Cambria Math"/>
+                </w:rPr>
+                <m:t>2</m:t>
+              </m:r>
+            </m:sub>
+            <m:sup>
+              <m:d>
+                <m:dPr>
+                  <m:ctrlPr>
+                    <w:rPr>
+                      <w:rFonts w:ascii="Cambria Math" w:eastAsiaTheme="minorEastAsia" w:hAnsi="Cambria Math"/>
+                      <w:i/>
+                    </w:rPr>
+                  </m:ctrlPr>
+                </m:dPr>
+                <m:e>
+                  <m:r>
+                    <w:rPr>
+                      <w:rFonts w:ascii="Cambria Math" w:eastAsiaTheme="minorEastAsia" w:hAnsi="Cambria Math"/>
+                    </w:rPr>
+                    <m:t>n</m:t>
+                  </m:r>
+                </m:e>
+              </m:d>
+            </m:sup>
+          </m:sSubSup>
+          <m:d>
+            <m:dPr>
+              <m:ctrlPr>
+                <w:rPr>
+                  <w:rFonts w:ascii="Cambria Math" w:eastAsiaTheme="minorEastAsia" w:hAnsi="Cambria Math"/>
+                  <w:i/>
+                </w:rPr>
+              </m:ctrlPr>
+            </m:dPr>
+            <m:e>
+              <m:sSub>
+                <m:sSubPr>
+                  <m:ctrlPr>
+                    <w:rPr>
+                      <w:rFonts w:ascii="Cambria Math" w:eastAsiaTheme="minorEastAsia" w:hAnsi="Cambria Math"/>
+                      <w:i/>
+                    </w:rPr>
+                  </m:ctrlPr>
+                </m:sSubPr>
+                <m:e>
+                  <m:acc>
+                    <m:accPr>
+                      <m:ctrlPr>
+                        <w:rPr>
+                          <w:rFonts w:ascii="Cambria Math" w:eastAsiaTheme="minorEastAsia" w:hAnsi="Cambria Math"/>
+                          <w:i/>
+                        </w:rPr>
+                      </m:ctrlPr>
+                    </m:accPr>
+                    <m:e>
+                      <m:r>
+                        <w:rPr>
+                          <w:rFonts w:ascii="Cambria Math" w:eastAsiaTheme="minorEastAsia" w:hAnsi="Cambria Math"/>
+                        </w:rPr>
+                        <m:t>x</m:t>
+                      </m:r>
+                    </m:e>
+                  </m:acc>
+                </m:e>
+                <m:sub>
+                  <m:r>
+                    <w:rPr>
+                      <w:rFonts w:ascii="Cambria Math" w:eastAsiaTheme="minorEastAsia" w:hAnsi="Cambria Math"/>
+                    </w:rPr>
+                    <m:t>n</m:t>
+                  </m:r>
+                </m:sub>
+              </m:sSub>
+            </m:e>
+          </m:d>
+          <m:r>
+            <w:rPr>
+              <w:rFonts w:ascii="Cambria Math" w:eastAsiaTheme="minorEastAsia" w:hAnsi="Cambria Math"/>
+            </w:rPr>
+            <m:t>+</m:t>
+          </m:r>
+          <m:sSub>
+            <m:sSubPr>
+              <m:ctrlPr>
+                <w:rPr>
+                  <w:rFonts w:ascii="Cambria Math" w:eastAsiaTheme="minorEastAsia" w:hAnsi="Cambria Math"/>
+                  <w:i/>
+                </w:rPr>
+              </m:ctrlPr>
+            </m:sSubPr>
+            <m:e>
+              <m:r>
+                <w:rPr>
+                  <w:rFonts w:ascii="Cambria Math" w:eastAsiaTheme="minorEastAsia" w:hAnsi="Cambria Math"/>
+                </w:rPr>
+                <m:t>J</m:t>
+              </m:r>
+            </m:e>
+            <m:sub>
+              <m:sSubSup>
+                <m:sSubSupPr>
+                  <m:ctrlPr>
+                    <w:rPr>
+                      <w:rFonts w:ascii="Cambria Math" w:eastAsiaTheme="minorEastAsia" w:hAnsi="Cambria Math"/>
+                      <w:i/>
+                    </w:rPr>
+                  </m:ctrlPr>
+                </m:sSubSupPr>
+                <m:e>
+                  <m:r>
+                    <w:rPr>
+                      <w:rFonts w:ascii="Cambria Math" w:eastAsiaTheme="minorEastAsia" w:hAnsi="Cambria Math"/>
+                    </w:rPr>
+                    <m:t>g</m:t>
+                  </m:r>
+                </m:e>
+                <m:sub>
+                  <m:r>
+                    <w:rPr>
+                      <w:rFonts w:ascii="Cambria Math" w:eastAsiaTheme="minorEastAsia" w:hAnsi="Cambria Math"/>
+                    </w:rPr>
+                    <m:t>2</m:t>
+                  </m:r>
+                </m:sub>
+                <m:sup>
+                  <m:d>
+                    <m:dPr>
+                      <m:ctrlPr>
+                        <w:rPr>
+                          <w:rFonts w:ascii="Cambria Math" w:eastAsiaTheme="minorEastAsia" w:hAnsi="Cambria Math"/>
+                          <w:i/>
+                        </w:rPr>
+                      </m:ctrlPr>
+                    </m:dPr>
+                    <m:e>
+                      <m:r>
+                        <w:rPr>
+                          <w:rFonts w:ascii="Cambria Math" w:eastAsiaTheme="minorEastAsia" w:hAnsi="Cambria Math"/>
+                        </w:rPr>
+                        <m:t>n</m:t>
+                      </m:r>
+                    </m:e>
+                  </m:d>
+                </m:sup>
+              </m:sSubSup>
+            </m:sub>
+          </m:sSub>
+          <m:d>
+            <m:dPr>
+              <m:ctrlPr>
+                <w:rPr>
+                  <w:rFonts w:ascii="Cambria Math" w:eastAsiaTheme="minorEastAsia" w:hAnsi="Cambria Math"/>
+                  <w:i/>
+                </w:rPr>
+              </m:ctrlPr>
+            </m:dPr>
+            <m:e>
+              <m:sSub>
+                <m:sSubPr>
+                  <m:ctrlPr>
+                    <w:rPr>
+                      <w:rFonts w:ascii="Cambria Math" w:eastAsiaTheme="minorEastAsia" w:hAnsi="Cambria Math"/>
+                      <w:i/>
+                    </w:rPr>
+                  </m:ctrlPr>
+                </m:sSubPr>
+                <m:e>
+                  <m:r>
+                    <w:rPr>
+                      <w:rFonts w:ascii="Cambria Math" w:eastAsiaTheme="minorEastAsia" w:hAnsi="Cambria Math"/>
+                    </w:rPr>
+                    <m:t>x</m:t>
+                  </m:r>
+                </m:e>
+                <m:sub>
+                  <m:r>
+                    <w:rPr>
+                      <w:rFonts w:ascii="Cambria Math" w:eastAsiaTheme="minorEastAsia" w:hAnsi="Cambria Math"/>
+                    </w:rPr>
+                    <m:t>n</m:t>
+                  </m:r>
+                </m:sub>
+              </m:sSub>
+              <m:r>
+                <w:rPr>
+                  <w:rFonts w:ascii="Cambria Math" w:eastAsiaTheme="minorEastAsia" w:hAnsi="Cambria Math"/>
+                </w:rPr>
+                <m:t>-</m:t>
+              </m:r>
+              <m:sSub>
+                <m:sSubPr>
+                  <m:ctrlPr>
+                    <w:rPr>
+                      <w:rFonts w:ascii="Cambria Math" w:eastAsiaTheme="minorEastAsia" w:hAnsi="Cambria Math"/>
+                      <w:i/>
+                    </w:rPr>
+                  </m:ctrlPr>
+                </m:sSubPr>
+                <m:e>
+                  <m:acc>
+                    <m:accPr>
+                      <m:ctrlPr>
+                        <w:rPr>
+                          <w:rFonts w:ascii="Cambria Math" w:eastAsiaTheme="minorEastAsia" w:hAnsi="Cambria Math"/>
+                          <w:i/>
+                        </w:rPr>
+                      </m:ctrlPr>
+                    </m:accPr>
+                    <m:e>
+                      <m:r>
+                        <w:rPr>
+                          <w:rFonts w:ascii="Cambria Math" w:eastAsiaTheme="minorEastAsia" w:hAnsi="Cambria Math"/>
+                        </w:rPr>
+                        <m:t>x</m:t>
+                      </m:r>
+                    </m:e>
+                  </m:acc>
+                </m:e>
+                <m:sub>
+                  <m:r>
+                    <w:rPr>
+                      <w:rFonts w:ascii="Cambria Math" w:eastAsiaTheme="minorEastAsia" w:hAnsi="Cambria Math"/>
+                    </w:rPr>
+                    <m:t>n</m:t>
+                  </m:r>
+                </m:sub>
+              </m:sSub>
+            </m:e>
+          </m:d>
+        </m:oMath>
+      </m:oMathPara>
+    </w:p>
+    <w:p>
+      <w:pPr>
+        <w:rPr>
+          <w:rFonts w:eastAsiaTheme="minorEastAsia"/>
+        </w:rPr>
+      </w:pPr>
+      <m:oMathPara>
+        <m:oMathParaPr>
+          <m:jc m:val="left"/>
+        </m:oMathParaPr>
+        <m:oMath>
+          <m:sSub>
+            <m:sSubPr>
+              <m:ctrlPr>
+                <w:rPr>
+                  <w:rFonts w:ascii="Cambria Math" w:eastAsiaTheme="minorEastAsia" w:hAnsi="Cambria Math"/>
+                  <w:i/>
+                </w:rPr>
+              </m:ctrlPr>
+            </m:sSubPr>
+            <m:e>
+              <m:r>
+                <w:rPr>
+                  <w:rFonts w:ascii="Cambria Math" w:eastAsiaTheme="minorEastAsia" w:hAnsi="Cambria Math"/>
+                </w:rPr>
+                <m:t>C</m:t>
+              </m:r>
+            </m:e>
+            <m:sub>
+              <m:r>
+                <w:rPr>
+                  <w:rFonts w:ascii="Cambria Math" w:eastAsiaTheme="minorEastAsia" w:hAnsi="Cambria Math"/>
+                </w:rPr>
+                <m:t>n</m:t>
+              </m:r>
+            </m:sub>
+          </m:sSub>
+          <m:r>
+            <w:rPr>
+              <w:rFonts w:ascii="Cambria Math" w:eastAsiaTheme="minorEastAsia" w:hAnsi="Cambria Math"/>
+            </w:rPr>
+            <m:t>=</m:t>
+          </m:r>
+          <m:sSub>
+            <m:sSubPr>
+              <m:ctrlPr>
+                <w:rPr>
+                  <w:rFonts w:ascii="Cambria Math" w:eastAsiaTheme="minorEastAsia" w:hAnsi="Cambria Math"/>
+                  <w:i/>
+                </w:rPr>
+              </m:ctrlPr>
+            </m:sSubPr>
+            <m:e>
+              <m:r>
+                <w:rPr>
+                  <w:rFonts w:ascii="Cambria Math" w:eastAsiaTheme="minorEastAsia" w:hAnsi="Cambria Math"/>
+                </w:rPr>
+                <m:t>J</m:t>
+              </m:r>
+            </m:e>
+            <m:sub>
+              <m:sSubSup>
+                <m:sSubSupPr>
+                  <m:ctrlPr>
+                    <w:rPr>
+                      <w:rFonts w:ascii="Cambria Math" w:eastAsiaTheme="minorEastAsia" w:hAnsi="Cambria Math"/>
+                      <w:i/>
+                    </w:rPr>
+                  </m:ctrlPr>
+                </m:sSubSupPr>
+                <m:e>
+                  <m:r>
+                    <w:rPr>
+                      <w:rFonts w:ascii="Cambria Math" w:eastAsiaTheme="minorEastAsia" w:hAnsi="Cambria Math"/>
+                    </w:rPr>
+                    <m:t>g</m:t>
+                  </m:r>
+                </m:e>
+                <m:sub>
+                  <m:r>
+                    <w:rPr>
+                      <w:rFonts w:ascii="Cambria Math" w:eastAsiaTheme="minorEastAsia" w:hAnsi="Cambria Math"/>
+                    </w:rPr>
+                    <m:t>2</m:t>
+                  </m:r>
+                </m:sub>
+                <m:sup>
+                  <m:d>
+                    <m:dPr>
+                      <m:ctrlPr>
+                        <w:rPr>
+                          <w:rFonts w:ascii="Cambria Math" w:eastAsiaTheme="minorEastAsia" w:hAnsi="Cambria Math"/>
+                          <w:i/>
+                        </w:rPr>
+                      </m:ctrlPr>
+                    </m:dPr>
+                    <m:e>
+                      <m:r>
+                        <w:rPr>
+                          <w:rFonts w:ascii="Cambria Math" w:eastAsiaTheme="minorEastAsia" w:hAnsi="Cambria Math"/>
+                        </w:rPr>
+                        <m:t>n</m:t>
+                      </m:r>
+                    </m:e>
+                  </m:d>
+                </m:sup>
+              </m:sSubSup>
+            </m:sub>
+          </m:sSub>
+          <m:r>
+            <w:rPr>
+              <w:rFonts w:ascii="Cambria Math" w:eastAsiaTheme="minorEastAsia" w:hAnsi="Cambria Math"/>
+            </w:rPr>
+            <m:t>=</m:t>
+          </m:r>
+          <m:sSub>
+            <m:sSubPr>
+              <m:ctrlPr>
+                <w:rPr>
+                  <w:rFonts w:ascii="Cambria Math" w:eastAsiaTheme="minorEastAsia" w:hAnsi="Cambria Math"/>
+                  <w:i/>
+                </w:rPr>
+              </m:ctrlPr>
+            </m:sSubPr>
+            <m:e>
+              <m:d>
+                <m:dPr>
+                  <m:begChr m:val=""/>
+                  <m:endChr m:val="|"/>
+                  <m:ctrlPr>
+                    <w:rPr>
+                      <w:rFonts w:ascii="Cambria Math" w:eastAsiaTheme="minorEastAsia" w:hAnsi="Cambria Math"/>
+                      <w:i/>
+                    </w:rPr>
+                  </m:ctrlPr>
+                </m:dPr>
+                <m:e>
+                  <m:f>
+                    <m:fPr>
+                      <m:ctrlPr>
+                        <w:rPr>
+                          <w:rFonts w:ascii="Cambria Math" w:eastAsiaTheme="minorEastAsia" w:hAnsi="Cambria Math"/>
+                          <w:i/>
+                        </w:rPr>
+                      </m:ctrlPr>
+                    </m:fPr>
+                    <m:num>
+                      <m:r>
+                        <w:rPr>
+                          <w:rFonts w:ascii="Cambria Math" w:eastAsiaTheme="minorEastAsia" w:hAnsi="Cambria Math"/>
+                        </w:rPr>
+                        <m:t>∂</m:t>
+                      </m:r>
+                      <m:sSubSup>
+                        <m:sSubSupPr>
+                          <m:ctrlPr>
+                            <w:rPr>
+                              <w:rFonts w:ascii="Cambria Math" w:eastAsiaTheme="minorEastAsia" w:hAnsi="Cambria Math"/>
+                              <w:i/>
+                            </w:rPr>
+                          </m:ctrlPr>
+                        </m:sSubSupPr>
+                        <m:e>
+                          <m:r>
+                            <w:rPr>
+                              <w:rFonts w:ascii="Cambria Math" w:eastAsiaTheme="minorEastAsia" w:hAnsi="Cambria Math"/>
+                            </w:rPr>
+                            <m:t>g</m:t>
+                          </m:r>
+                        </m:e>
+                        <m:sub>
+                          <m:r>
+                            <w:rPr>
+                              <w:rFonts w:ascii="Cambria Math" w:eastAsiaTheme="minorEastAsia" w:hAnsi="Cambria Math"/>
+                            </w:rPr>
+                            <m:t>2</m:t>
+                          </m:r>
+                        </m:sub>
+                        <m:sup>
+                          <m:d>
+                            <m:dPr>
+                              <m:ctrlPr>
+                                <w:rPr>
+                                  <w:rFonts w:ascii="Cambria Math" w:eastAsiaTheme="minorEastAsia" w:hAnsi="Cambria Math"/>
+                                  <w:i/>
+                                </w:rPr>
+                              </m:ctrlPr>
+                            </m:dPr>
+                            <m:e>
+                              <m:r>
+                                <w:rPr>
+                                  <w:rFonts w:ascii="Cambria Math" w:eastAsiaTheme="minorEastAsia" w:hAnsi="Cambria Math"/>
+                                </w:rPr>
+                                <m:t>n</m:t>
+                              </m:r>
+                            </m:e>
+                          </m:d>
+                        </m:sup>
+                      </m:sSubSup>
+                    </m:num>
+                    <m:den>
+                      <m:r>
+                        <w:rPr>
+                          <w:rFonts w:ascii="Cambria Math" w:eastAsiaTheme="minorEastAsia" w:hAnsi="Cambria Math"/>
+                        </w:rPr>
+                        <m:t>∂x</m:t>
+                      </m:r>
+                    </m:den>
+                  </m:f>
+                </m:e>
+              </m:d>
+            </m:e>
+            <m:sub>
+              <m:r>
+                <w:rPr>
+                  <w:rFonts w:ascii="Cambria Math" w:eastAsiaTheme="minorEastAsia" w:hAnsi="Cambria Math"/>
+                </w:rPr>
+                <m:t>x=</m:t>
+              </m:r>
+              <m:sSub>
+                <m:sSubPr>
+                  <m:ctrlPr>
+                    <w:rPr>
+                      <w:rFonts w:ascii="Cambria Math" w:eastAsiaTheme="minorEastAsia" w:hAnsi="Cambria Math"/>
+                      <w:i/>
+                    </w:rPr>
+                  </m:ctrlPr>
+                </m:sSubPr>
+                <m:e>
+                  <m:acc>
+                    <m:accPr>
+                      <m:ctrlPr>
+                        <w:rPr>
+                          <w:rFonts w:ascii="Cambria Math" w:eastAsiaTheme="minorEastAsia" w:hAnsi="Cambria Math"/>
+                          <w:i/>
+                        </w:rPr>
+                      </m:ctrlPr>
+                    </m:accPr>
+                    <m:e>
+                      <m:r>
+                        <w:rPr>
+                          <w:rFonts w:ascii="Cambria Math" w:eastAsiaTheme="minorEastAsia" w:hAnsi="Cambria Math"/>
+                        </w:rPr>
+                        <m:t>x</m:t>
+                      </m:r>
+                    </m:e>
+                  </m:acc>
+                </m:e>
+                <m:sub>
+                  <m:r>
+                    <w:rPr>
+                      <w:rFonts w:ascii="Cambria Math" w:eastAsiaTheme="minorEastAsia" w:hAnsi="Cambria Math"/>
+                    </w:rPr>
+                    <m:t>n</m:t>
+                  </m:r>
+                </m:sub>
+              </m:sSub>
+            </m:sub>
+          </m:sSub>
+          <m:r>
+            <w:rPr>
+              <w:rFonts w:ascii="Cambria Math" w:eastAsiaTheme="minorEastAsia" w:hAnsi="Cambria Math"/>
+            </w:rPr>
+            <m:t>=</m:t>
+          </m:r>
+          <m:d>
+            <m:dPr>
+              <m:begChr m:val="["/>
+              <m:endChr m:val="]"/>
+              <m:ctrlPr>
+                <w:rPr>
+                  <w:rFonts w:ascii="Cambria Math" w:eastAsiaTheme="minorEastAsia" w:hAnsi="Cambria Math"/>
+                  <w:i/>
+                </w:rPr>
+              </m:ctrlPr>
+            </m:dPr>
+            <m:e>
+              <m:m>
+                <m:mPr>
+                  <m:mcs>
+                    <m:mc>
+                      <m:mcPr>
+                        <m:count m:val="6"/>
+                        <m:mcJc m:val="center"/>
+                      </m:mcPr>
+                    </m:mc>
+                  </m:mcs>
+                  <m:ctrlPr>
+                    <w:rPr>
+                      <w:rFonts w:ascii="Cambria Math" w:eastAsiaTheme="minorEastAsia" w:hAnsi="Cambria Math"/>
+                      <w:i/>
+                    </w:rPr>
+                  </m:ctrlPr>
+                </m:mPr>
+                <m:mr>
+                  <m:e>
+                    <m:sSub>
+                      <m:sSubPr>
+                        <m:ctrlPr>
+                          <w:rPr>
+                            <w:rFonts w:ascii="Cambria Math" w:eastAsiaTheme="minorEastAsia" w:hAnsi="Cambria Math"/>
+                            <w:i/>
+                          </w:rPr>
+                        </m:ctrlPr>
+                      </m:sSubPr>
+                      <m:e>
+                        <m:r>
+                          <w:rPr>
+                            <w:rFonts w:ascii="Cambria Math" w:eastAsiaTheme="minorEastAsia" w:hAnsi="Cambria Math"/>
+                          </w:rPr>
+                          <m:t>l</m:t>
+                        </m:r>
+                      </m:e>
+                      <m:sub>
+                        <m:r>
+                          <w:rPr>
+                            <w:rFonts w:ascii="Cambria Math" w:eastAsiaTheme="minorEastAsia" w:hAnsi="Cambria Math"/>
+                          </w:rPr>
+                          <m:t>1</m:t>
+                        </m:r>
+                      </m:sub>
+                    </m:sSub>
+                    <m:sSub>
+                      <m:sSubPr>
+                        <m:ctrlPr>
+                          <w:rPr>
+                            <w:rFonts w:ascii="Cambria Math" w:eastAsiaTheme="minorEastAsia" w:hAnsi="Cambria Math"/>
+                            <w:i/>
+                          </w:rPr>
+                        </m:ctrlPr>
+                      </m:sSubPr>
+                      <m:e>
+                        <m:r>
+                          <w:rPr>
+                            <w:rFonts w:ascii="Cambria Math" w:eastAsiaTheme="minorEastAsia" w:hAnsi="Cambria Math"/>
+                          </w:rPr>
+                          <m:t>s</m:t>
+                        </m:r>
+                      </m:e>
+                      <m:sub>
+                        <m:r>
+                          <w:rPr>
+                            <w:rFonts w:ascii="Cambria Math" w:eastAsiaTheme="minorEastAsia" w:hAnsi="Cambria Math"/>
+                          </w:rPr>
+                          <m:t>1</m:t>
+                        </m:r>
+                      </m:sub>
+                    </m:sSub>
+                  </m:e>
+                  <m:e>
+                    <m:sSub>
+                      <m:sSubPr>
+                        <m:ctrlPr>
+                          <w:rPr>
+                            <w:rFonts w:ascii="Cambria Math" w:eastAsiaTheme="minorEastAsia" w:hAnsi="Cambria Math"/>
+                            <w:i/>
+                          </w:rPr>
+                        </m:ctrlPr>
+                      </m:sSubPr>
+                      <m:e>
+                        <m:r>
+                          <w:rPr>
+                            <w:rFonts w:ascii="Cambria Math" w:eastAsiaTheme="minorEastAsia" w:hAnsi="Cambria Math"/>
+                          </w:rPr>
+                          <m:t>l</m:t>
+                        </m:r>
+                      </m:e>
+                      <m:sub>
+                        <m:r>
+                          <w:rPr>
+                            <w:rFonts w:ascii="Cambria Math" w:eastAsiaTheme="minorEastAsia" w:hAnsi="Cambria Math"/>
+                          </w:rPr>
+                          <m:t>2</m:t>
+                        </m:r>
+                      </m:sub>
+                    </m:sSub>
+                    <m:sSub>
+                      <m:sSubPr>
+                        <m:ctrlPr>
+                          <w:rPr>
+                            <w:rFonts w:ascii="Cambria Math" w:eastAsiaTheme="minorEastAsia" w:hAnsi="Cambria Math"/>
+                            <w:i/>
+                          </w:rPr>
+                        </m:ctrlPr>
+                      </m:sSubPr>
+                      <m:e>
+                        <m:r>
+                          <w:rPr>
+                            <w:rFonts w:ascii="Cambria Math" w:eastAsiaTheme="minorEastAsia" w:hAnsi="Cambria Math"/>
+                          </w:rPr>
+                          <m:t>s</m:t>
+                        </m:r>
+                      </m:e>
+                      <m:sub>
+                        <m:r>
+                          <w:rPr>
+                            <w:rFonts w:ascii="Cambria Math" w:eastAsiaTheme="minorEastAsia" w:hAnsi="Cambria Math"/>
+                          </w:rPr>
+                          <m:t>2</m:t>
+                        </m:r>
+                      </m:sub>
+                    </m:sSub>
+                  </m:e>
+                  <m:e>
+                    <m:sSub>
+                      <m:sSubPr>
+                        <m:ctrlPr>
+                          <w:rPr>
+                            <w:rFonts w:ascii="Cambria Math" w:eastAsiaTheme="minorEastAsia" w:hAnsi="Cambria Math"/>
+                            <w:i/>
+                          </w:rPr>
+                        </m:ctrlPr>
+                      </m:sSubPr>
+                      <m:e>
+                        <m:r>
+                          <w:rPr>
+                            <w:rFonts w:ascii="Cambria Math" w:eastAsiaTheme="minorEastAsia" w:hAnsi="Cambria Math"/>
+                          </w:rPr>
+                          <m:t>l</m:t>
+                        </m:r>
+                      </m:e>
+                      <m:sub>
+                        <m:r>
+                          <w:rPr>
+                            <w:rFonts w:ascii="Cambria Math" w:eastAsiaTheme="minorEastAsia" w:hAnsi="Cambria Math"/>
+                          </w:rPr>
+                          <m:t>3</m:t>
+                        </m:r>
+                      </m:sub>
+                    </m:sSub>
+                    <m:sSub>
+                      <m:sSubPr>
+                        <m:ctrlPr>
+                          <w:rPr>
+                            <w:rFonts w:ascii="Cambria Math" w:eastAsiaTheme="minorEastAsia" w:hAnsi="Cambria Math"/>
+                            <w:i/>
+                          </w:rPr>
+                        </m:ctrlPr>
+                      </m:sSubPr>
+                      <m:e>
+                        <m:r>
+                          <w:rPr>
+                            <w:rFonts w:ascii="Cambria Math" w:eastAsiaTheme="minorEastAsia" w:hAnsi="Cambria Math"/>
+                          </w:rPr>
+                          <m:t>s</m:t>
+                        </m:r>
+                      </m:e>
+                      <m:sub>
+                        <m:r>
+                          <w:rPr>
+                            <w:rFonts w:ascii="Cambria Math" w:eastAsiaTheme="minorEastAsia" w:hAnsi="Cambria Math"/>
+                          </w:rPr>
+                          <m:t>3</m:t>
+                        </m:r>
+                      </m:sub>
+                    </m:sSub>
+                  </m:e>
+                  <m:e>
+                    <m:r>
+                      <w:rPr>
+                        <w:rFonts w:ascii="Cambria Math" w:eastAsiaTheme="minorEastAsia" w:hAnsi="Cambria Math"/>
+                      </w:rPr>
+                      <m:t>0</m:t>
+                    </m:r>
+                  </m:e>
+                  <m:e>
+                    <m:r>
+                      <w:rPr>
+                        <w:rFonts w:ascii="Cambria Math" w:eastAsiaTheme="minorEastAsia" w:hAnsi="Cambria Math"/>
+                      </w:rPr>
+                      <m:t>0</m:t>
+                    </m:r>
+                  </m:e>
+                  <m:e>
+                    <m:r>
+                      <w:rPr>
+                        <w:rFonts w:ascii="Cambria Math" w:eastAsiaTheme="minorEastAsia" w:hAnsi="Cambria Math"/>
+                      </w:rPr>
+                      <m:t>0</m:t>
+                    </m:r>
+                  </m:e>
+                </m:mr>
+              </m:m>
+            </m:e>
+          </m:d>
+        </m:oMath>
+      </m:oMathPara>
+    </w:p>
+    <w:p>
+      <w:pPr>
+        <w:rPr>
+          <w:rFonts w:eastAsiaTheme="minorEastAsia"/>
+        </w:rPr>
+      </w:pPr>
+      <m:oMathPara>
+        <m:oMathParaPr>
+          <m:jc m:val="left"/>
+        </m:oMathParaPr>
+        <m:oMath>
+          <m:sSub>
+            <m:sSubPr>
+              <m:ctrlPr>
+                <w:rPr>
+                  <w:rFonts w:ascii="Cambria Math" w:eastAsiaTheme="minorEastAsia" w:hAnsi="Cambria Math"/>
+                  <w:i/>
+                </w:rPr>
+              </m:ctrlPr>
+            </m:sSubPr>
+            <m:e>
+              <m:r>
+                <w:rPr>
+                  <w:rFonts w:ascii="Cambria Math" w:eastAsiaTheme="minorEastAsia" w:hAnsi="Cambria Math"/>
+                </w:rPr>
+                <m:t>C</m:t>
+              </m:r>
+            </m:e>
+            <m:sub>
+              <m:r>
+                <w:rPr>
+                  <w:rFonts w:ascii="Cambria Math" w:eastAsiaTheme="minorEastAsia" w:hAnsi="Cambria Math"/>
+                </w:rPr>
+                <m:t>N</m:t>
+              </m:r>
+            </m:sub>
+          </m:sSub>
+          <m:r>
+            <w:rPr>
+              <w:rFonts w:ascii="Cambria Math" w:eastAsiaTheme="minorEastAsia" w:hAnsi="Cambria Math"/>
+            </w:rPr>
+            <m:t>=</m:t>
+          </m:r>
+          <m:sSub>
+            <m:sSubPr>
+              <m:ctrlPr>
+                <w:rPr>
+                  <w:rFonts w:ascii="Cambria Math" w:eastAsiaTheme="minorEastAsia" w:hAnsi="Cambria Math"/>
+                  <w:i/>
+                </w:rPr>
+              </m:ctrlPr>
+            </m:sSubPr>
+            <m:e>
+              <m:r>
+                <w:rPr>
+                  <w:rFonts w:ascii="Cambria Math" w:eastAsiaTheme="minorEastAsia" w:hAnsi="Cambria Math"/>
+                </w:rPr>
+                <m:t>J</m:t>
+              </m:r>
+            </m:e>
+            <m:sub>
+              <m:sSubSup>
+                <m:sSubSupPr>
+                  <m:ctrlPr>
+                    <w:rPr>
+                      <w:rFonts w:ascii="Cambria Math" w:eastAsiaTheme="minorEastAsia" w:hAnsi="Cambria Math"/>
+                      <w:i/>
+                    </w:rPr>
+                  </m:ctrlPr>
+                </m:sSubSupPr>
+                <m:e>
+                  <m:r>
+                    <w:rPr>
+                      <w:rFonts w:ascii="Cambria Math" w:eastAsiaTheme="minorEastAsia" w:hAnsi="Cambria Math"/>
+                    </w:rPr>
+                    <m:t>g</m:t>
+                  </m:r>
+                </m:e>
+                <m:sub>
+                  <m:r>
+                    <w:rPr>
+                      <w:rFonts w:ascii="Cambria Math" w:eastAsiaTheme="minorEastAsia" w:hAnsi="Cambria Math"/>
+                    </w:rPr>
+                    <m:t>3</m:t>
+                  </m:r>
+                </m:sub>
+                <m:sup>
+                  <m:d>
+                    <m:dPr>
+                      <m:ctrlPr>
+                        <w:rPr>
+                          <w:rFonts w:ascii="Cambria Math" w:eastAsiaTheme="minorEastAsia" w:hAnsi="Cambria Math"/>
+                          <w:i/>
+                        </w:rPr>
+                      </m:ctrlPr>
+                    </m:dPr>
+                    <m:e>
+                      <m:r>
+                        <w:rPr>
+                          <w:rFonts w:ascii="Cambria Math" w:eastAsiaTheme="minorEastAsia" w:hAnsi="Cambria Math"/>
+                        </w:rPr>
+                        <m:t>n</m:t>
+                      </m:r>
+                    </m:e>
+                  </m:d>
+                </m:sup>
+              </m:sSubSup>
+            </m:sub>
+          </m:sSub>
+          <m:r>
+            <w:rPr>
+              <w:rFonts w:ascii="Cambria Math" w:eastAsiaTheme="minorEastAsia" w:hAnsi="Cambria Math"/>
+            </w:rPr>
+            <m:t>=</m:t>
+          </m:r>
+          <m:sSub>
+            <m:sSubPr>
+              <m:ctrlPr>
+                <w:rPr>
+                  <w:rFonts w:ascii="Cambria Math" w:eastAsiaTheme="minorEastAsia" w:hAnsi="Cambria Math"/>
+                  <w:i/>
+                </w:rPr>
+              </m:ctrlPr>
+            </m:sSubPr>
+            <m:e>
+              <m:d>
+                <m:dPr>
+                  <m:begChr m:val=""/>
+                  <m:endChr m:val="|"/>
+                  <m:ctrlPr>
+                    <w:rPr>
+                      <w:rFonts w:ascii="Cambria Math" w:eastAsiaTheme="minorEastAsia" w:hAnsi="Cambria Math"/>
+                      <w:i/>
+                    </w:rPr>
+                  </m:ctrlPr>
+                </m:dPr>
+                <m:e>
+                  <m:f>
+                    <m:fPr>
+                      <m:ctrlPr>
+                        <w:rPr>
+                          <w:rFonts w:ascii="Cambria Math" w:eastAsiaTheme="minorEastAsia" w:hAnsi="Cambria Math"/>
+                          <w:i/>
+                        </w:rPr>
+                      </m:ctrlPr>
+                    </m:fPr>
+                    <m:num>
+                      <m:r>
+                        <w:rPr>
+                          <w:rFonts w:ascii="Cambria Math" w:eastAsiaTheme="minorEastAsia" w:hAnsi="Cambria Math"/>
+                        </w:rPr>
+                        <m:t>∂</m:t>
+                      </m:r>
+                      <m:sSubSup>
+                        <m:sSubSupPr>
+                          <m:ctrlPr>
+                            <w:rPr>
+                              <w:rFonts w:ascii="Cambria Math" w:eastAsiaTheme="minorEastAsia" w:hAnsi="Cambria Math"/>
+                              <w:i/>
+                            </w:rPr>
+                          </m:ctrlPr>
+                        </m:sSubSupPr>
+                        <m:e>
+                          <m:r>
+                            <w:rPr>
+                              <w:rFonts w:ascii="Cambria Math" w:eastAsiaTheme="minorEastAsia" w:hAnsi="Cambria Math"/>
+                            </w:rPr>
+                            <m:t>g</m:t>
+                          </m:r>
+                        </m:e>
+                        <m:sub>
+                          <m:r>
+                            <w:rPr>
+                              <w:rFonts w:ascii="Cambria Math" w:eastAsiaTheme="minorEastAsia" w:hAnsi="Cambria Math"/>
+                            </w:rPr>
+                            <m:t>3</m:t>
+                          </m:r>
+                        </m:sub>
+                        <m:sup>
+                          <m:d>
+                            <m:dPr>
+                              <m:ctrlPr>
+                                <w:rPr>
+                                  <w:rFonts w:ascii="Cambria Math" w:eastAsiaTheme="minorEastAsia" w:hAnsi="Cambria Math"/>
+                                  <w:i/>
+                                </w:rPr>
+                              </m:ctrlPr>
+                            </m:dPr>
+                            <m:e>
+                              <m:r>
+                                <w:rPr>
+                                  <w:rFonts w:ascii="Cambria Math" w:eastAsiaTheme="minorEastAsia" w:hAnsi="Cambria Math"/>
+                                </w:rPr>
+                                <m:t>n</m:t>
+                              </m:r>
+                            </m:e>
+                          </m:d>
+                        </m:sup>
+                      </m:sSubSup>
+                    </m:num>
+                    <m:den>
+                      <m:r>
+                        <w:rPr>
+                          <w:rFonts w:ascii="Cambria Math" w:eastAsiaTheme="minorEastAsia" w:hAnsi="Cambria Math"/>
+                        </w:rPr>
+                        <m:t>∂x</m:t>
+                      </m:r>
+                    </m:den>
+                  </m:f>
+                </m:e>
+              </m:d>
+            </m:e>
+            <m:sub>
+              <m:r>
+                <w:rPr>
+                  <w:rFonts w:ascii="Cambria Math" w:eastAsiaTheme="minorEastAsia" w:hAnsi="Cambria Math"/>
+                </w:rPr>
+                <m:t>x=</m:t>
+              </m:r>
+              <m:sSub>
+                <m:sSubPr>
+                  <m:ctrlPr>
+                    <w:rPr>
+                      <w:rFonts w:ascii="Cambria Math" w:eastAsiaTheme="minorEastAsia" w:hAnsi="Cambria Math"/>
+                      <w:i/>
+                    </w:rPr>
+                  </m:ctrlPr>
+                </m:sSubPr>
+                <m:e>
+                  <m:acc>
+                    <m:accPr>
+                      <m:ctrlPr>
+                        <w:rPr>
+                          <w:rFonts w:ascii="Cambria Math" w:eastAsiaTheme="minorEastAsia" w:hAnsi="Cambria Math"/>
+                          <w:i/>
+                        </w:rPr>
+                      </m:ctrlPr>
+                    </m:accPr>
+                    <m:e>
+                      <m:r>
+                        <w:rPr>
+                          <w:rFonts w:ascii="Cambria Math" w:eastAsiaTheme="minorEastAsia" w:hAnsi="Cambria Math"/>
+                        </w:rPr>
+                        <m:t>x</m:t>
+                      </m:r>
+                    </m:e>
+                  </m:acc>
+                </m:e>
+                <m:sub>
+                  <m:r>
+                    <w:rPr>
+                      <w:rFonts w:ascii="Cambria Math" w:eastAsiaTheme="minorEastAsia" w:hAnsi="Cambria Math"/>
+                    </w:rPr>
+                    <m:t>n</m:t>
+                  </m:r>
+                </m:sub>
+              </m:sSub>
+            </m:sub>
+          </m:sSub>
+          <m:r>
+            <w:rPr>
+              <w:rFonts w:ascii="Cambria Math" w:eastAsiaTheme="minorEastAsia" w:hAnsi="Cambria Math"/>
+            </w:rPr>
+            <m:t>=</m:t>
+          </m:r>
+          <m:d>
+            <m:dPr>
+              <m:begChr m:val="["/>
+              <m:endChr m:val="]"/>
+              <m:ctrlPr>
+                <w:rPr>
+                  <w:rFonts w:ascii="Cambria Math" w:eastAsiaTheme="minorEastAsia" w:hAnsi="Cambria Math"/>
+                  <w:i/>
+                </w:rPr>
+              </m:ctrlPr>
+            </m:dPr>
+            <m:e>
+              <m:m>
+                <m:mPr>
+                  <m:mcs>
+                    <m:mc>
+                      <m:mcPr>
+                        <m:count m:val="6"/>
+                        <m:mcJc m:val="center"/>
+                      </m:mcPr>
+                    </m:mc>
+                  </m:mcs>
+                  <m:ctrlPr>
+                    <w:rPr>
+                      <w:rFonts w:ascii="Cambria Math" w:eastAsiaTheme="minorEastAsia" w:hAnsi="Cambria Math"/>
+                      <w:i/>
+                    </w:rPr>
+                  </m:ctrlPr>
+                </m:mPr>
+                <m:mr>
+                  <m:e>
+                    <m:sSub>
+                      <m:sSubPr>
+                        <m:ctrlPr>
+                          <w:rPr>
+                            <w:rFonts w:ascii="Cambria Math" w:eastAsiaTheme="minorEastAsia" w:hAnsi="Cambria Math"/>
+                            <w:i/>
+                          </w:rPr>
+                        </m:ctrlPr>
+                      </m:sSubPr>
+                      <m:e>
+                        <m:r>
+                          <w:rPr>
+                            <w:rFonts w:ascii="Cambria Math" w:eastAsiaTheme="minorEastAsia" w:hAnsi="Cambria Math"/>
+                          </w:rPr>
+                          <m:t>l</m:t>
+                        </m:r>
+                      </m:e>
+                      <m:sub>
+                        <m:r>
+                          <w:rPr>
+                            <w:rFonts w:ascii="Cambria Math" w:eastAsiaTheme="minorEastAsia" w:hAnsi="Cambria Math"/>
+                          </w:rPr>
+                          <m:t>1</m:t>
+                        </m:r>
+                      </m:sub>
+                    </m:sSub>
+                    <m:sSub>
+                      <m:sSubPr>
+                        <m:ctrlPr>
+                          <w:rPr>
+                            <w:rFonts w:ascii="Cambria Math" w:eastAsiaTheme="minorEastAsia" w:hAnsi="Cambria Math"/>
+                            <w:i/>
+                          </w:rPr>
+                        </m:ctrlPr>
+                      </m:sSubPr>
+                      <m:e>
+                        <m:r>
+                          <w:rPr>
+                            <w:rFonts w:ascii="Cambria Math" w:eastAsiaTheme="minorEastAsia" w:hAnsi="Cambria Math"/>
+                          </w:rPr>
+                          <m:t>s</m:t>
+                        </m:r>
+                      </m:e>
+                      <m:sub>
+                        <m:r>
+                          <w:rPr>
+                            <w:rFonts w:ascii="Cambria Math" w:eastAsiaTheme="minorEastAsia" w:hAnsi="Cambria Math"/>
+                          </w:rPr>
+                          <m:t>1</m:t>
+                        </m:r>
+                      </m:sub>
+                    </m:sSub>
+                  </m:e>
+                  <m:e>
+                    <m:sSub>
+                      <m:sSubPr>
+                        <m:ctrlPr>
+                          <w:rPr>
+                            <w:rFonts w:ascii="Cambria Math" w:eastAsiaTheme="minorEastAsia" w:hAnsi="Cambria Math"/>
+                            <w:i/>
+                          </w:rPr>
+                        </m:ctrlPr>
+                      </m:sSubPr>
+                      <m:e>
+                        <m:r>
+                          <w:rPr>
+                            <w:rFonts w:ascii="Cambria Math" w:eastAsiaTheme="minorEastAsia" w:hAnsi="Cambria Math"/>
+                          </w:rPr>
+                          <m:t>l</m:t>
+                        </m:r>
+                      </m:e>
+                      <m:sub>
+                        <m:r>
+                          <w:rPr>
+                            <w:rFonts w:ascii="Cambria Math" w:eastAsiaTheme="minorEastAsia" w:hAnsi="Cambria Math"/>
+                          </w:rPr>
+                          <m:t>2</m:t>
+                        </m:r>
+                      </m:sub>
+                    </m:sSub>
+                    <m:sSub>
+                      <m:sSubPr>
+                        <m:ctrlPr>
+                          <w:rPr>
+                            <w:rFonts w:ascii="Cambria Math" w:eastAsiaTheme="minorEastAsia" w:hAnsi="Cambria Math"/>
+                            <w:i/>
+                          </w:rPr>
+                        </m:ctrlPr>
+                      </m:sSubPr>
+                      <m:e>
+                        <m:r>
+                          <w:rPr>
+                            <w:rFonts w:ascii="Cambria Math" w:eastAsiaTheme="minorEastAsia" w:hAnsi="Cambria Math"/>
+                          </w:rPr>
+                          <m:t>s</m:t>
+                        </m:r>
+                      </m:e>
+                      <m:sub>
+                        <m:r>
+                          <w:rPr>
+                            <w:rFonts w:ascii="Cambria Math" w:eastAsiaTheme="minorEastAsia" w:hAnsi="Cambria Math"/>
+                          </w:rPr>
+                          <m:t>2</m:t>
+                        </m:r>
+                      </m:sub>
+                    </m:sSub>
+                  </m:e>
+                  <m:e>
+                    <m:sSub>
+                      <m:sSubPr>
+                        <m:ctrlPr>
+                          <w:rPr>
+                            <w:rFonts w:ascii="Cambria Math" w:eastAsiaTheme="minorEastAsia" w:hAnsi="Cambria Math"/>
+                            <w:i/>
+                          </w:rPr>
+                        </m:ctrlPr>
+                      </m:sSubPr>
+                      <m:e>
+                        <m:r>
+                          <w:rPr>
+                            <w:rFonts w:ascii="Cambria Math" w:eastAsiaTheme="minorEastAsia" w:hAnsi="Cambria Math"/>
+                          </w:rPr>
+                          <m:t>l</m:t>
+                        </m:r>
+                      </m:e>
+                      <m:sub>
+                        <m:r>
+                          <w:rPr>
+                            <w:rFonts w:ascii="Cambria Math" w:eastAsiaTheme="minorEastAsia" w:hAnsi="Cambria Math"/>
+                          </w:rPr>
+                          <m:t>3</m:t>
+                        </m:r>
+                      </m:sub>
+                    </m:sSub>
+                    <m:sSub>
+                      <m:sSubPr>
+                        <m:ctrlPr>
+                          <w:rPr>
+                            <w:rFonts w:ascii="Cambria Math" w:eastAsiaTheme="minorEastAsia" w:hAnsi="Cambria Math"/>
+                            <w:i/>
+                          </w:rPr>
+                        </m:ctrlPr>
+                      </m:sSubPr>
+                      <m:e>
+                        <m:r>
+                          <w:rPr>
+                            <w:rFonts w:ascii="Cambria Math" w:eastAsiaTheme="minorEastAsia" w:hAnsi="Cambria Math"/>
+                          </w:rPr>
+                          <m:t>s</m:t>
+                        </m:r>
+                      </m:e>
+                      <m:sub>
+                        <m:r>
+                          <w:rPr>
+                            <w:rFonts w:ascii="Cambria Math" w:eastAsiaTheme="minorEastAsia" w:hAnsi="Cambria Math"/>
+                          </w:rPr>
+                          <m:t>3</m:t>
+                        </m:r>
+                      </m:sub>
+                    </m:sSub>
+                  </m:e>
+                  <m:e>
+                    <m:r>
+                      <w:rPr>
+                        <w:rFonts w:ascii="Cambria Math" w:eastAsiaTheme="minorEastAsia" w:hAnsi="Cambria Math"/>
+                      </w:rPr>
+                      <m:t>0</m:t>
+                    </m:r>
+                  </m:e>
+                  <m:e>
+                    <m:r>
+                      <w:rPr>
+                        <w:rFonts w:ascii="Cambria Math" w:eastAsiaTheme="minorEastAsia" w:hAnsi="Cambria Math"/>
+                      </w:rPr>
+                      <m:t>0</m:t>
+                    </m:r>
+                  </m:e>
+                  <m:e>
+                    <m:r>
+                      <w:rPr>
+                        <w:rFonts w:ascii="Cambria Math" w:eastAsiaTheme="minorEastAsia" w:hAnsi="Cambria Math"/>
+                      </w:rPr>
+                      <m:t>0</m:t>
+                    </m:r>
+                    <m:ctrlPr>
+                      <w:rPr>
+                        <w:rFonts w:ascii="Cambria Math" w:eastAsia="Cambria Math" w:hAnsi="Cambria Math" w:cs="Cambria Math"/>
+                        <w:i/>
+                      </w:rPr>
+                    </m:ctrlPr>
+                  </m:e>
+                </m:mr>
+                <m:mr>
+                  <m:e>
+                    <m:r>
+                      <w:rPr>
+                        <w:rFonts w:ascii="Cambria Math" w:eastAsia="Cambria Math" w:hAnsi="Cambria Math" w:cs="Cambria Math"/>
+                      </w:rPr>
+                      <m:t>-</m:t>
+                    </m:r>
+                    <m:sSub>
+                      <m:sSubPr>
+                        <m:ctrlPr>
+                          <w:rPr>
+                            <w:rFonts w:ascii="Cambria Math" w:eastAsia="Cambria Math" w:hAnsi="Cambria Math" w:cs="Cambria Math"/>
+                            <w:i/>
+                          </w:rPr>
+                        </m:ctrlPr>
+                      </m:sSubPr>
+                      <m:e>
+                        <m:r>
+                          <w:rPr>
+                            <w:rFonts w:ascii="Cambria Math" w:eastAsia="Cambria Math" w:hAnsi="Cambria Math" w:cs="Cambria Math"/>
+                          </w:rPr>
+                          <m:t>l</m:t>
+                        </m:r>
+                      </m:e>
+                      <m:sub>
+                        <m:r>
+                          <w:rPr>
+                            <w:rFonts w:ascii="Cambria Math" w:eastAsia="Cambria Math" w:hAnsi="Cambria Math" w:cs="Cambria Math"/>
+                          </w:rPr>
+                          <m:t>1</m:t>
+                        </m:r>
+                      </m:sub>
+                    </m:sSub>
+                    <m:sSub>
+                      <m:sSubPr>
+                        <m:ctrlPr>
+                          <w:rPr>
+                            <w:rFonts w:ascii="Cambria Math" w:eastAsia="Cambria Math" w:hAnsi="Cambria Math" w:cs="Cambria Math"/>
+                            <w:i/>
+                          </w:rPr>
+                        </m:ctrlPr>
+                      </m:sSubPr>
+                      <m:e>
+                        <m:r>
+                          <w:rPr>
+                            <w:rFonts w:ascii="Cambria Math" w:eastAsia="Cambria Math" w:hAnsi="Cambria Math" w:cs="Cambria Math"/>
+                          </w:rPr>
+                          <m:t>c</m:t>
+                        </m:r>
+                      </m:e>
+                      <m:sub>
+                        <m:r>
+                          <w:rPr>
+                            <w:rFonts w:ascii="Cambria Math" w:eastAsia="Cambria Math" w:hAnsi="Cambria Math" w:cs="Cambria Math"/>
+                          </w:rPr>
+                          <m:t>1</m:t>
+                        </m:r>
+                      </m:sub>
+                    </m:sSub>
+                    <m:ctrlPr>
+                      <w:rPr>
+                        <w:rFonts w:ascii="Cambria Math" w:eastAsia="Cambria Math" w:hAnsi="Cambria Math" w:cs="Cambria Math"/>
+                        <w:i/>
+                      </w:rPr>
+                    </m:ctrlPr>
+                  </m:e>
+                  <m:e>
+                    <m:r>
+                      <w:rPr>
+                        <w:rFonts w:ascii="Cambria Math" w:eastAsia="Cambria Math" w:hAnsi="Cambria Math" w:cs="Cambria Math"/>
+                      </w:rPr>
+                      <m:t>-</m:t>
+                    </m:r>
+                    <m:sSub>
+                      <m:sSubPr>
+                        <m:ctrlPr>
+                          <w:rPr>
+                            <w:rFonts w:ascii="Cambria Math" w:eastAsia="Cambria Math" w:hAnsi="Cambria Math" w:cs="Cambria Math"/>
+                            <w:i/>
+                          </w:rPr>
+                        </m:ctrlPr>
+                      </m:sSubPr>
+                      <m:e>
+                        <m:r>
+                          <w:rPr>
+                            <w:rFonts w:ascii="Cambria Math" w:eastAsia="Cambria Math" w:hAnsi="Cambria Math" w:cs="Cambria Math"/>
+                          </w:rPr>
+                          <m:t>l</m:t>
+                        </m:r>
+                      </m:e>
+                      <m:sub>
+                        <m:r>
+                          <w:rPr>
+                            <w:rFonts w:ascii="Cambria Math" w:eastAsia="Cambria Math" w:hAnsi="Cambria Math" w:cs="Cambria Math"/>
+                          </w:rPr>
+                          <m:t>2</m:t>
+                        </m:r>
+                      </m:sub>
+                    </m:sSub>
+                    <m:sSub>
+                      <m:sSubPr>
+                        <m:ctrlPr>
+                          <w:rPr>
+                            <w:rFonts w:ascii="Cambria Math" w:eastAsia="Cambria Math" w:hAnsi="Cambria Math" w:cs="Cambria Math"/>
+                            <w:i/>
+                          </w:rPr>
+                        </m:ctrlPr>
+                      </m:sSubPr>
+                      <m:e>
+                        <m:r>
+                          <w:rPr>
+                            <w:rFonts w:ascii="Cambria Math" w:eastAsia="Cambria Math" w:hAnsi="Cambria Math" w:cs="Cambria Math"/>
+                          </w:rPr>
+                          <m:t>c</m:t>
+                        </m:r>
+                      </m:e>
+                      <m:sub>
+                        <m:r>
+                          <w:rPr>
+                            <w:rFonts w:ascii="Cambria Math" w:eastAsia="Cambria Math" w:hAnsi="Cambria Math" w:cs="Cambria Math"/>
+                          </w:rPr>
+                          <m:t>2</m:t>
+                        </m:r>
+                      </m:sub>
+                    </m:sSub>
+                    <m:ctrlPr>
+                      <w:rPr>
+                        <w:rFonts w:ascii="Cambria Math" w:eastAsia="Cambria Math" w:hAnsi="Cambria Math" w:cs="Cambria Math"/>
+                        <w:i/>
+                      </w:rPr>
+                    </m:ctrlPr>
+                  </m:e>
+                  <m:e>
+                    <m:r>
+                      <w:rPr>
+                        <w:rFonts w:ascii="Cambria Math" w:eastAsia="Cambria Math" w:hAnsi="Cambria Math" w:cs="Cambria Math"/>
+                      </w:rPr>
+                      <m:t>-</m:t>
+                    </m:r>
+                    <m:sSub>
+                      <m:sSubPr>
+                        <m:ctrlPr>
+                          <w:rPr>
+                            <w:rFonts w:ascii="Cambria Math" w:eastAsia="Cambria Math" w:hAnsi="Cambria Math" w:cs="Cambria Math"/>
+                            <w:i/>
+                          </w:rPr>
+                        </m:ctrlPr>
+                      </m:sSubPr>
+                      <m:e>
+                        <m:r>
+                          <w:rPr>
+                            <w:rFonts w:ascii="Cambria Math" w:eastAsia="Cambria Math" w:hAnsi="Cambria Math" w:cs="Cambria Math"/>
+                          </w:rPr>
+                          <m:t>l</m:t>
+                        </m:r>
+                      </m:e>
+                      <m:sub>
+                        <m:r>
+                          <w:rPr>
+                            <w:rFonts w:ascii="Cambria Math" w:eastAsia="Cambria Math" w:hAnsi="Cambria Math" w:cs="Cambria Math"/>
+                          </w:rPr>
+                          <m:t>3</m:t>
+                        </m:r>
+                      </m:sub>
+                    </m:sSub>
+                    <m:sSub>
+                      <m:sSubPr>
+                        <m:ctrlPr>
+                          <w:rPr>
+                            <w:rFonts w:ascii="Cambria Math" w:eastAsia="Cambria Math" w:hAnsi="Cambria Math" w:cs="Cambria Math"/>
+                            <w:i/>
+                          </w:rPr>
+                        </m:ctrlPr>
+                      </m:sSubPr>
+                      <m:e>
+                        <m:r>
+                          <w:rPr>
+                            <w:rFonts w:ascii="Cambria Math" w:eastAsia="Cambria Math" w:hAnsi="Cambria Math" w:cs="Cambria Math"/>
+                          </w:rPr>
+                          <m:t>c</m:t>
+                        </m:r>
+                      </m:e>
+                      <m:sub>
+                        <m:r>
+                          <w:rPr>
+                            <w:rFonts w:ascii="Cambria Math" w:eastAsia="Cambria Math" w:hAnsi="Cambria Math" w:cs="Cambria Math"/>
+                          </w:rPr>
+                          <m:t>3</m:t>
+                        </m:r>
+                      </m:sub>
+                    </m:sSub>
+                    <m:ctrlPr>
+                      <w:rPr>
+                        <w:rFonts w:ascii="Cambria Math" w:eastAsia="Cambria Math" w:hAnsi="Cambria Math" w:cs="Cambria Math"/>
+                        <w:i/>
+                      </w:rPr>
+                    </m:ctrlPr>
+                  </m:e>
+                  <m:e>
+                    <m:r>
+                      <w:rPr>
+                        <w:rFonts w:ascii="Cambria Math" w:eastAsia="Cambria Math" w:hAnsi="Cambria Math" w:cs="Cambria Math"/>
+                      </w:rPr>
+                      <m:t>0</m:t>
+                    </m:r>
+                    <m:ctrlPr>
+                      <w:rPr>
+                        <w:rFonts w:ascii="Cambria Math" w:eastAsia="Cambria Math" w:hAnsi="Cambria Math" w:cs="Cambria Math"/>
+                        <w:i/>
+                      </w:rPr>
+                    </m:ctrlPr>
+                  </m:e>
+                  <m:e>
+                    <m:r>
+                      <w:rPr>
+                        <w:rFonts w:ascii="Cambria Math" w:eastAsia="Cambria Math" w:hAnsi="Cambria Math" w:cs="Cambria Math"/>
+                      </w:rPr>
+                      <m:t>0</m:t>
+                    </m:r>
+                    <m:ctrlPr>
+                      <w:rPr>
+                        <w:rFonts w:ascii="Cambria Math" w:eastAsia="Cambria Math" w:hAnsi="Cambria Math" w:cs="Cambria Math"/>
+                        <w:i/>
+                      </w:rPr>
+                    </m:ctrlPr>
+                  </m:e>
+                  <m:e>
+                    <m:r>
+                      <w:rPr>
+                        <w:rFonts w:ascii="Cambria Math" w:eastAsia="Cambria Math" w:hAnsi="Cambria Math" w:cs="Cambria Math"/>
+                      </w:rPr>
+                      <m:t>0</m:t>
+                    </m:r>
+                  </m:e>
+                </m:mr>
+              </m:m>
+            </m:e>
+          </m:d>
+        </m:oMath>
+      </m:oMathPara>
+    </w:p>
+    <w:p>
+      <w:pPr>
+        <w:rPr>
+          <w:rFonts w:eastAsiaTheme="minorEastAsia"/>
+        </w:rPr>
+      </w:pPr>
+      <m:oMathPara>
+        <m:oMathParaPr>
+          <m:jc m:val="left"/>
+        </m:oMathParaPr>
+        <m:oMath>
+          <m:sSub>
+            <m:sSubPr>
+              <m:ctrlPr>
+                <w:rPr>
+                  <w:rFonts w:ascii="Cambria Math" w:eastAsiaTheme="minorEastAsia" w:hAnsi="Cambria Math"/>
+                  <w:i/>
+                </w:rPr>
+              </m:ctrlPr>
+            </m:sSubPr>
+            <m:e>
+              <m:r>
+                <w:rPr>
+                  <w:rFonts w:ascii="Cambria Math" w:eastAsiaTheme="minorEastAsia" w:hAnsi="Cambria Math"/>
+                </w:rPr>
+                <m:t>d</m:t>
+              </m:r>
+            </m:e>
+            <m:sub>
+              <m:r>
+                <w:rPr>
+                  <w:rFonts w:ascii="Cambria Math" w:eastAsiaTheme="minorEastAsia" w:hAnsi="Cambria Math"/>
+                </w:rPr>
+                <m:t>n</m:t>
+              </m:r>
+            </m:sub>
+          </m:sSub>
+          <m:r>
+            <w:rPr>
+              <w:rFonts w:ascii="Cambria Math" w:eastAsiaTheme="minorEastAsia" w:hAnsi="Cambria Math"/>
+            </w:rPr>
+            <m:t>=</m:t>
+          </m:r>
+          <m:sSub>
+            <m:sSubPr>
+              <m:ctrlPr>
+                <w:rPr>
+                  <w:rFonts w:ascii="Cambria Math" w:eastAsiaTheme="minorEastAsia" w:hAnsi="Cambria Math"/>
+                  <w:i/>
+                </w:rPr>
+              </m:ctrlPr>
+            </m:sSubPr>
+            <m:e>
+              <m:r>
+                <w:rPr>
+                  <w:rFonts w:ascii="Cambria Math" w:eastAsiaTheme="minorEastAsia" w:hAnsi="Cambria Math"/>
+                </w:rPr>
+                <m:t>d</m:t>
+              </m:r>
+            </m:e>
+            <m:sub>
+              <m:r>
+                <w:rPr>
+                  <w:rFonts w:ascii="Cambria Math" w:eastAsiaTheme="minorEastAsia" w:hAnsi="Cambria Math"/>
+                </w:rPr>
+                <m:t>N</m:t>
+              </m:r>
+            </m:sub>
+          </m:sSub>
+          <m:r>
+            <w:rPr>
+              <w:rFonts w:ascii="Cambria Math" w:eastAsiaTheme="minorEastAsia" w:hAnsi="Cambria Math"/>
+            </w:rPr>
+            <m:t>=</m:t>
+          </m:r>
+          <m:d>
+            <m:dPr>
+              <m:begChr m:val="["/>
+              <m:endChr m:val="]"/>
+              <m:ctrlPr>
+                <w:rPr>
+                  <w:rFonts w:ascii="Cambria Math" w:eastAsiaTheme="minorEastAsia" w:hAnsi="Cambria Math"/>
+                  <w:i/>
+                </w:rPr>
+              </m:ctrlPr>
+            </m:dPr>
+            <m:e>
+              <m:m>
+                <m:mPr>
+                  <m:mcs>
+                    <m:mc>
+                      <m:mcPr>
+                        <m:count m:val="1"/>
+                        <m:mcJc m:val="center"/>
+                      </m:mcPr>
+                    </m:mc>
+                  </m:mcs>
+                  <m:ctrlPr>
+                    <w:rPr>
+                      <w:rFonts w:ascii="Cambria Math" w:eastAsiaTheme="minorEastAsia" w:hAnsi="Cambria Math"/>
+                      <w:i/>
+                    </w:rPr>
+                  </m:ctrlPr>
+                </m:mPr>
+                <m:mr>
+                  <m:e>
+                    <m:r>
+                      <w:rPr>
+                        <w:rFonts w:ascii="Cambria Math" w:eastAsiaTheme="minorEastAsia" w:hAnsi="Cambria Math"/>
+                      </w:rPr>
+                      <m:t>0</m:t>
+                    </m:r>
+                  </m:e>
+                </m:mr>
+                <m:mr>
+                  <m:e>
+                    <m:r>
+                      <w:rPr>
+                        <w:rFonts w:ascii="Cambria Math" w:eastAsiaTheme="minorEastAsia" w:hAnsi="Cambria Math"/>
+                      </w:rPr>
+                      <m:t>0</m:t>
+                    </m:r>
+                  </m:e>
+                </m:mr>
+              </m:m>
+            </m:e>
+          </m:d>
+        </m:oMath>
+      </m:oMathPara>
+    </w:p>
+    <w:p>
+      <w:pPr>
+        <w:rPr>
+          <w:rFonts w:eastAsiaTheme="minorEastAsia"/>
+        </w:rPr>
+      </w:pPr>
+    </w:p>
+    <w:p>
+      <w:r>
+        <w:rPr>
+          <w:rFonts w:eastAsiaTheme="minorEastAsia"/>
+        </w:rPr>
+        <w:t xml:space="preserve">At least for now we have no </w:t>
+      </w:r>
+      <m:oMath>
+        <m:sSub>
+          <m:sSubPr>
+            <m:ctrlPr>
+              <w:rPr>
+                <w:rFonts w:ascii="Cambria Math" w:eastAsiaTheme="minorEastAsia" w:hAnsi="Cambria Math"/>
+                <w:i/>
+              </w:rPr>
+            </m:ctrlPr>
+          </m:sSubPr>
+          <m:e>
+            <m:r>
+              <w:rPr>
+                <w:rFonts w:ascii="Cambria Math" w:eastAsiaTheme="minorEastAsia" w:hAnsi="Cambria Math"/>
+              </w:rPr>
+              <m:t>g</m:t>
+            </m:r>
+          </m:e>
+          <m:sub>
+            <m:r>
+              <w:rPr>
+                <w:rFonts w:ascii="Cambria Math" w:eastAsiaTheme="minorEastAsia" w:hAnsi="Cambria Math"/>
+              </w:rPr>
+              <m:t>1</m:t>
+            </m:r>
+          </m:sub>
+        </m:sSub>
+        <m:r>
+          <w:rPr>
+            <w:rFonts w:ascii="Cambria Math" w:eastAsiaTheme="minorEastAsia" w:hAnsi="Cambria Math"/>
+          </w:rPr>
+          <m:t>,</m:t>
+        </m:r>
+        <m:sSub>
+          <m:sSubPr>
+            <m:ctrlPr>
+              <w:rPr>
+                <w:rFonts w:ascii="Cambria Math" w:eastAsiaTheme="minorEastAsia" w:hAnsi="Cambria Math"/>
+                <w:i/>
+              </w:rPr>
+            </m:ctrlPr>
+          </m:sSubPr>
+          <m:e>
+            <m:r>
+              <w:rPr>
+                <w:rFonts w:ascii="Cambria Math" w:eastAsiaTheme="minorEastAsia" w:hAnsi="Cambria Math"/>
+              </w:rPr>
+              <m:t>D</m:t>
+            </m:r>
+          </m:e>
+          <m:sub>
+            <m:r>
+              <w:rPr>
+                <w:rFonts w:ascii="Cambria Math" w:eastAsiaTheme="minorEastAsia" w:hAnsi="Cambria Math"/>
+              </w:rPr>
+              <m:t>n</m:t>
+            </m:r>
+          </m:sub>
+        </m:sSub>
+        <m:r>
+          <w:rPr>
+            <w:rFonts w:ascii="Cambria Math" w:eastAsiaTheme="minorEastAsia" w:hAnsi="Cambria Math"/>
+          </w:rPr>
+          <m:t xml:space="preserve">, </m:t>
+        </m:r>
+        <m:sSub>
+          <m:sSubPr>
+            <m:ctrlPr>
+              <w:rPr>
+                <w:rFonts w:ascii="Cambria Math" w:eastAsiaTheme="minorEastAsia" w:hAnsi="Cambria Math"/>
+                <w:i/>
+              </w:rPr>
+            </m:ctrlPr>
+          </m:sSubPr>
+          <m:e>
+            <m:r>
+              <w:rPr>
+                <w:rFonts w:ascii="Cambria Math" w:eastAsiaTheme="minorEastAsia" w:hAnsi="Cambria Math"/>
+              </w:rPr>
+              <m:t>E</m:t>
+            </m:r>
+          </m:e>
+          <m:sub>
+            <m:r>
+              <w:rPr>
+                <w:rFonts w:ascii="Cambria Math" w:eastAsiaTheme="minorEastAsia" w:hAnsi="Cambria Math"/>
+              </w:rPr>
+              <m:t>n</m:t>
+            </m:r>
+          </m:sub>
+        </m:sSub>
+        <m:r>
+          <w:rPr>
+            <w:rFonts w:ascii="Cambria Math" w:eastAsiaTheme="minorEastAsia" w:hAnsi="Cambria Math"/>
+          </w:rPr>
+          <m:t>,</m:t>
+        </m:r>
+        <m:sSub>
+          <m:sSubPr>
+            <m:ctrlPr>
+              <w:rPr>
+                <w:rFonts w:ascii="Cambria Math" w:eastAsiaTheme="minorEastAsia" w:hAnsi="Cambria Math"/>
+                <w:i/>
+              </w:rPr>
+            </m:ctrlPr>
+          </m:sSubPr>
+          <m:e>
+            <m:r>
+              <w:rPr>
+                <w:rFonts w:ascii="Cambria Math" w:eastAsiaTheme="minorEastAsia" w:hAnsi="Cambria Math"/>
+              </w:rPr>
+              <m:t>e</m:t>
+            </m:r>
+          </m:e>
+          <m:sub>
+            <m:r>
+              <w:rPr>
+                <w:rFonts w:ascii="Cambria Math" w:eastAsiaTheme="minorEastAsia" w:hAnsi="Cambria Math"/>
+              </w:rPr>
+              <m:t>n</m:t>
+            </m:r>
+          </m:sub>
+        </m:sSub>
+      </m:oMath>
+    </w:p>
+    <w:p/>
     <w:sectPr>
       <w:pgSz w:w="12240" w:h="15840"/>
       <w:pgMar w:top="1440" w:right="1440" w:bottom="1440" w:left="1440" w:header="720" w:footer="720" w:gutter="0"/>
@@ -6538,7 +9810,7 @@
 </file>
 
 <file path=customXml/itemProps1.xml><?xml version="1.0" encoding="utf-8"?>
-<ds:datastoreItem xmlns:ds="http://schemas.openxmlformats.org/officeDocument/2006/customXml" ds:itemID="{FF26CCD9-8AD4-4688-8C96-0AF926D7803D}">
+<ds:datastoreItem xmlns:ds="http://schemas.openxmlformats.org/officeDocument/2006/customXml" ds:itemID="{D02D20BC-F07C-4F44-A9B2-50568B7CD022}">
   <ds:schemaRefs>
     <ds:schemaRef ds:uri="http://schemas.openxmlformats.org/officeDocument/2006/bibliography"/>
   </ds:schemaRefs>

</xml_diff>